<commit_message>
Update Bảng So Sánh Chi Tiết Các Công Cụ-Mô Hình AI-Private-Local.docx
</commit_message>
<xml_diff>
--- a/models/Bảng So Sánh Chi Tiết Các Công Cụ-Mô Hình AI-Private-Local.docx
+++ b/models/Bảng So Sánh Chi Tiết Các Công Cụ-Mô Hình AI-Private-Local.docx
@@ -3891,8 +3891,3056 @@
     <w:p>
       <w:pPr>
         <w:spacing w:after="0"/>
+      </w:pPr>
+    </w:p>
+    <w:p>
+      <w:pPr>
+        <w:spacing w:after="0"/>
         <w:rPr>
-          <w:lang w:val="en-US"/>
+          <w:rFonts w:ascii="Times New Roman" w:hAnsi="Times New Roman" w:cs="Times New Roman"/>
+          <w:sz w:val="36"/>
+          <w:szCs w:val="36"/>
+          <w:lang w:val="en-SG"/>
+        </w:rPr>
+      </w:pPr>
+      <w:r>
+        <w:rPr>
+          <w:rFonts w:ascii="Times New Roman" w:hAnsi="Times New Roman" w:cs="Times New Roman"/>
+          <w:b/>
+          <w:bCs/>
+          <w:sz w:val="36"/>
+          <w:szCs w:val="36"/>
+          <w:lang w:val="en-SG"/>
+        </w:rPr>
+        <w:t>Bảng So Sánh Các Công Cụ LLM và Môi Trường Lập Trình</w:t>
+      </w:r>
+    </w:p>
+    <w:p>
+      <w:pPr>
+        <w:spacing w:after="0"/>
+        <w:rPr>
+          <w:rFonts w:ascii="Times New Roman" w:hAnsi="Times New Roman" w:cs="Times New Roman"/>
+          <w:lang w:val="en-SG"/>
+        </w:rPr>
+      </w:pPr>
+      <w:r>
+        <w:rPr>
+          <w:rFonts w:ascii="Times New Roman" w:hAnsi="Times New Roman" w:cs="Times New Roman"/>
+          <w:lang w:val="en-SG"/>
+        </w:rPr>
+        <w:t>Để lập bảng so sánh này một cách chính xác, cần lưu ý rằng tốc độ và chất lượng trả lời thường phụ thuộc rất nhiều vào:</w:t>
+      </w:r>
+    </w:p>
+    <w:p>
+      <w:pPr>
+        <w:spacing w:after="0"/>
+        <w:rPr>
+          <w:rFonts w:ascii="Times New Roman" w:hAnsi="Times New Roman" w:cs="Times New Roman"/>
+          <w:lang w:val="en-SG"/>
+        </w:rPr>
+      </w:pPr>
+      <w:r>
+        <w:rPr>
+          <w:rFonts w:ascii="Times New Roman" w:hAnsi="Times New Roman" w:cs="Times New Roman"/>
+          <w:lang w:val="en-SG"/>
+        </w:rPr>
+        <w:t xml:space="preserve">1.  </w:t>
+      </w:r>
+      <w:r>
+        <w:rPr>
+          <w:rFonts w:ascii="Times New Roman" w:hAnsi="Times New Roman" w:cs="Times New Roman"/>
+          <w:b/>
+          <w:bCs/>
+          <w:lang w:val="en-SG"/>
+        </w:rPr>
+        <w:t>Phần cứng (Hardware)</w:t>
+      </w:r>
+      <w:r>
+        <w:rPr>
+          <w:rFonts w:ascii="Times New Roman" w:hAnsi="Times New Roman" w:cs="Times New Roman"/>
+          <w:lang w:val="en-SG"/>
+        </w:rPr>
+        <w:t>: CPU, GPU, RAM của máy tính bạn đang chạy.</w:t>
+      </w:r>
+    </w:p>
+    <w:p>
+      <w:pPr>
+        <w:spacing w:after="0"/>
+        <w:rPr>
+          <w:rFonts w:ascii="Times New Roman" w:hAnsi="Times New Roman" w:cs="Times New Roman"/>
+          <w:lang w:val="en-SG"/>
+        </w:rPr>
+      </w:pPr>
+      <w:r>
+        <w:rPr>
+          <w:rFonts w:ascii="Times New Roman" w:hAnsi="Times New Roman" w:cs="Times New Roman"/>
+          <w:lang w:val="en-SG"/>
+        </w:rPr>
+        <w:t xml:space="preserve">2.  </w:t>
+      </w:r>
+      <w:r>
+        <w:rPr>
+          <w:rFonts w:ascii="Times New Roman" w:hAnsi="Times New Roman" w:cs="Times New Roman"/>
+          <w:b/>
+          <w:bCs/>
+          <w:lang w:val="en-SG"/>
+        </w:rPr>
+        <w:t>Mô hình LLM (LLM Model)</w:t>
+      </w:r>
+      <w:r>
+        <w:rPr>
+          <w:rFonts w:ascii="Times New Roman" w:hAnsi="Times New Roman" w:cs="Times New Roman"/>
+          <w:lang w:val="en-SG"/>
+        </w:rPr>
+        <w:t>: Kích thước, kiến trúc, và chất lượng huấn luyện của mô hình bạn sử dụng (ví dụ: Llama 3 8B, 70B, Mixtral, Code Llama, v.v.).</w:t>
+      </w:r>
+    </w:p>
+    <w:p>
+      <w:pPr>
+        <w:spacing w:after="0"/>
+        <w:rPr>
+          <w:rFonts w:ascii="Times New Roman" w:hAnsi="Times New Roman" w:cs="Times New Roman"/>
+          <w:lang w:val="en-SG"/>
+        </w:rPr>
+      </w:pPr>
+      <w:r>
+        <w:rPr>
+          <w:rFonts w:ascii="Times New Roman" w:hAnsi="Times New Roman" w:cs="Times New Roman"/>
+          <w:lang w:val="en-SG"/>
+        </w:rPr>
+        <w:t xml:space="preserve">3.  </w:t>
+      </w:r>
+      <w:r>
+        <w:rPr>
+          <w:rFonts w:ascii="Times New Roman" w:hAnsi="Times New Roman" w:cs="Times New Roman"/>
+          <w:b/>
+          <w:bCs/>
+          <w:lang w:val="en-SG"/>
+        </w:rPr>
+        <w:t>Prompt:</w:t>
+      </w:r>
+      <w:r>
+        <w:rPr>
+          <w:rFonts w:ascii="Times New Roman" w:hAnsi="Times New Roman" w:cs="Times New Roman"/>
+          <w:lang w:val="en-SG"/>
+        </w:rPr>
+        <w:t xml:space="preserve"> Độ dài và độ phức tạp của câu hỏi/yêu cầu.</w:t>
+      </w:r>
+    </w:p>
+    <w:p>
+      <w:pPr>
+        <w:spacing w:after="0"/>
+        <w:rPr>
+          <w:rFonts w:ascii="Times New Roman" w:hAnsi="Times New Roman" w:cs="Times New Roman"/>
+          <w:lang w:val="en-SG"/>
+        </w:rPr>
+      </w:pPr>
+      <w:r>
+        <w:rPr>
+          <w:rFonts w:ascii="Times New Roman" w:hAnsi="Times New Roman" w:cs="Times New Roman"/>
+          <w:lang w:val="en-SG"/>
+        </w:rPr>
+        <w:t xml:space="preserve">4.  </w:t>
+      </w:r>
+      <w:r>
+        <w:rPr>
+          <w:rFonts w:ascii="Times New Roman" w:hAnsi="Times New Roman" w:cs="Times New Roman"/>
+          <w:b/>
+          <w:bCs/>
+          <w:lang w:val="en-SG"/>
+        </w:rPr>
+        <w:t>Cấu hình:</w:t>
+      </w:r>
+      <w:r>
+        <w:rPr>
+          <w:rFonts w:ascii="Times New Roman" w:hAnsi="Times New Roman" w:cs="Times New Roman"/>
+          <w:lang w:val="en-SG"/>
+        </w:rPr>
+        <w:t xml:space="preserve"> Các thiết lập tối ưu hóa của từng phần mềm.</w:t>
+      </w:r>
+    </w:p>
+    <w:p>
+      <w:pPr>
+        <w:spacing w:after="0"/>
+        <w:rPr>
+          <w:rFonts w:ascii="Times New Roman" w:hAnsi="Times New Roman" w:cs="Times New Roman"/>
+          <w:lang w:val="en-SG"/>
+        </w:rPr>
+      </w:pPr>
+    </w:p>
+    <w:p>
+      <w:pPr>
+        <w:spacing w:after="0"/>
+        <w:rPr>
+          <w:rFonts w:ascii="Times New Roman" w:hAnsi="Times New Roman" w:cs="Times New Roman"/>
+          <w:lang w:val="en-SG"/>
+        </w:rPr>
+      </w:pPr>
+      <w:r>
+        <w:rPr>
+          <w:rFonts w:ascii="Times New Roman" w:hAnsi="Times New Roman" w:cs="Times New Roman"/>
+          <w:lang w:val="en-SG"/>
+        </w:rPr>
+        <w:t>Vì vậy, các con số "ms" sẽ mang tính chất ước lượng rất rộng hoặc là mô tả định tính (nhanh, trung bình, chậm) trong điều kiện tối ưu (phần cứng mạnh, mô hình phù hợp). "MS" cho tốc độ chat/phản hồi thường đo từ lúc gửi prompt đến lúc nhận token đầu tiên hoặc hoàn thành.</w:t>
+      </w:r>
+    </w:p>
+    <w:tbl>
+      <w:tblPr>
+        <w:tblStyle w:val="BangLi4-Nhnmanh5"/>
+        <w:tblW w:w="0" w:type="auto"/>
+        <w:tblLook w:val="04A0" w:firstRow="1" w:lastRow="0" w:firstColumn="1" w:lastColumn="0" w:noHBand="0" w:noVBand="1"/>
+      </w:tblPr>
+      <w:tblGrid>
+        <w:gridCol w:w="2414"/>
+        <w:gridCol w:w="7358"/>
+        <w:gridCol w:w="5527"/>
+        <w:gridCol w:w="6348"/>
+      </w:tblGrid>
+      <w:tr>
+        <w:trPr>
+          <w:cnfStyle w:val="100000000000" w:firstRow="1" w:lastRow="0" w:firstColumn="0" w:lastColumn="0" w:oddVBand="0" w:evenVBand="0" w:oddHBand="0" w:evenHBand="0" w:firstRowFirstColumn="0" w:firstRowLastColumn="0" w:lastRowFirstColumn="0" w:lastRowLastColumn="0"/>
+        </w:trPr>
+        <w:tc>
+          <w:tcPr>
+            <w:cnfStyle w:val="001000000000" w:firstRow="0" w:lastRow="0" w:firstColumn="1" w:lastColumn="0" w:oddVBand="0" w:evenVBand="0" w:oddHBand="0" w:evenHBand="0" w:firstRowFirstColumn="0" w:firstRowLastColumn="0" w:lastRowFirstColumn="0" w:lastRowLastColumn="0"/>
+            <w:tcW w:w="0" w:type="auto"/>
+            <w:hideMark/>
+          </w:tcPr>
+          <w:p>
+            <w:pPr>
+              <w:spacing w:line="259" w:lineRule="auto"/>
+              <w:rPr>
+                <w:rFonts w:ascii="Times New Roman" w:hAnsi="Times New Roman" w:cs="Times New Roman"/>
+                <w:lang w:val="en-SG"/>
+              </w:rPr>
+            </w:pPr>
+            <w:r>
+              <w:rPr>
+                <w:rFonts w:ascii="Times New Roman" w:hAnsi="Times New Roman" w:cs="Times New Roman"/>
+                <w:lang w:val="en-SG"/>
+              </w:rPr>
+              <w:t>Tiêu chí / Công cụ</w:t>
+            </w:r>
+          </w:p>
+        </w:tc>
+        <w:tc>
+          <w:tcPr>
+            <w:tcW w:w="0" w:type="auto"/>
+            <w:hideMark/>
+          </w:tcPr>
+          <w:p>
+            <w:pPr>
+              <w:spacing w:line="259" w:lineRule="auto"/>
+              <w:cnfStyle w:val="100000000000" w:firstRow="1" w:lastRow="0" w:firstColumn="0" w:lastColumn="0" w:oddVBand="0" w:evenVBand="0" w:oddHBand="0" w:evenHBand="0" w:firstRowFirstColumn="0" w:firstRowLastColumn="0" w:lastRowFirstColumn="0" w:lastRowLastColumn="0"/>
+              <w:rPr>
+                <w:rFonts w:ascii="Times New Roman" w:hAnsi="Times New Roman" w:cs="Times New Roman"/>
+                <w:lang w:val="en-SG"/>
+              </w:rPr>
+            </w:pPr>
+            <w:r>
+              <w:rPr>
+                <w:rFonts w:ascii="Times New Roman" w:hAnsi="Times New Roman" w:cs="Times New Roman"/>
+                <w:lang w:val="en-SG"/>
+              </w:rPr>
+              <w:t>1. Tốc độ chat (ước lượng)</w:t>
+            </w:r>
+          </w:p>
+        </w:tc>
+        <w:tc>
+          <w:tcPr>
+            <w:tcW w:w="0" w:type="auto"/>
+            <w:hideMark/>
+          </w:tcPr>
+          <w:p>
+            <w:pPr>
+              <w:spacing w:line="259" w:lineRule="auto"/>
+              <w:cnfStyle w:val="100000000000" w:firstRow="1" w:lastRow="0" w:firstColumn="0" w:lastColumn="0" w:oddVBand="0" w:evenVBand="0" w:oddHBand="0" w:evenHBand="0" w:firstRowFirstColumn="0" w:firstRowLastColumn="0" w:lastRowFirstColumn="0" w:lastRowLastColumn="0"/>
+              <w:rPr>
+                <w:rFonts w:ascii="Times New Roman" w:hAnsi="Times New Roman" w:cs="Times New Roman"/>
+                <w:lang w:val="en-SG"/>
+              </w:rPr>
+            </w:pPr>
+            <w:r>
+              <w:rPr>
+                <w:rFonts w:ascii="Times New Roman" w:hAnsi="Times New Roman" w:cs="Times New Roman"/>
+                <w:lang w:val="en-SG"/>
+              </w:rPr>
+              <w:t>2. Tốc độ code chuyển từ text/keyword search sang SQL/DAX &amp; Debug</w:t>
+            </w:r>
+          </w:p>
+        </w:tc>
+        <w:tc>
+          <w:tcPr>
+            <w:tcW w:w="0" w:type="auto"/>
+            <w:hideMark/>
+          </w:tcPr>
+          <w:p>
+            <w:pPr>
+              <w:spacing w:line="259" w:lineRule="auto"/>
+              <w:cnfStyle w:val="100000000000" w:firstRow="1" w:lastRow="0" w:firstColumn="0" w:lastColumn="0" w:oddVBand="0" w:evenVBand="0" w:oddHBand="0" w:evenHBand="0" w:firstRowFirstColumn="0" w:firstRowLastColumn="0" w:lastRowFirstColumn="0" w:lastRowLastColumn="0"/>
+              <w:rPr>
+                <w:rFonts w:ascii="Times New Roman" w:hAnsi="Times New Roman" w:cs="Times New Roman"/>
+                <w:lang w:val="en-SG"/>
+              </w:rPr>
+            </w:pPr>
+            <w:r>
+              <w:rPr>
+                <w:rFonts w:ascii="Times New Roman" w:hAnsi="Times New Roman" w:cs="Times New Roman"/>
+                <w:lang w:val="en-SG"/>
+              </w:rPr>
+              <w:t>3. Chất lượng trả lời</w:t>
+            </w:r>
+          </w:p>
+        </w:tc>
+      </w:tr>
+      <w:tr>
+        <w:trPr>
+          <w:cnfStyle w:val="000000100000" w:firstRow="0" w:lastRow="0" w:firstColumn="0" w:lastColumn="0" w:oddVBand="0" w:evenVBand="0" w:oddHBand="1" w:evenHBand="0" w:firstRowFirstColumn="0" w:firstRowLastColumn="0" w:lastRowFirstColumn="0" w:lastRowLastColumn="0"/>
+        </w:trPr>
+        <w:tc>
+          <w:tcPr>
+            <w:cnfStyle w:val="001000000000" w:firstRow="0" w:lastRow="0" w:firstColumn="1" w:lastColumn="0" w:oddVBand="0" w:evenVBand="0" w:oddHBand="0" w:evenHBand="0" w:firstRowFirstColumn="0" w:firstRowLastColumn="0" w:lastRowFirstColumn="0" w:lastRowLastColumn="0"/>
+            <w:tcW w:w="0" w:type="auto"/>
+            <w:hideMark/>
+          </w:tcPr>
+          <w:p>
+            <w:pPr>
+              <w:spacing w:line="259" w:lineRule="auto"/>
+              <w:rPr>
+                <w:rFonts w:ascii="Times New Roman" w:hAnsi="Times New Roman" w:cs="Times New Roman"/>
+                <w:lang w:val="en-SG"/>
+              </w:rPr>
+            </w:pPr>
+            <w:r>
+              <w:rPr>
+                <w:rFonts w:ascii="Times New Roman" w:hAnsi="Times New Roman" w:cs="Times New Roman"/>
+                <w:lang w:val="en-SG"/>
+              </w:rPr>
+              <w:t>Ollama (và Ollama Agent)</w:t>
+            </w:r>
+          </w:p>
+        </w:tc>
+        <w:tc>
+          <w:tcPr>
+            <w:tcW w:w="0" w:type="auto"/>
+            <w:hideMark/>
+          </w:tcPr>
+          <w:p>
+            <w:pPr>
+              <w:spacing w:line="259" w:lineRule="auto"/>
+              <w:cnfStyle w:val="000000100000" w:firstRow="0" w:lastRow="0" w:firstColumn="0" w:lastColumn="0" w:oddVBand="0" w:evenVBand="0" w:oddHBand="1" w:evenHBand="0" w:firstRowFirstColumn="0" w:firstRowLastColumn="0" w:lastRowFirstColumn="0" w:lastRowLastColumn="0"/>
+              <w:rPr>
+                <w:rFonts w:ascii="Times New Roman" w:hAnsi="Times New Roman" w:cs="Times New Roman"/>
+                <w:lang w:val="en-SG"/>
+              </w:rPr>
+            </w:pPr>
+            <w:r>
+              <w:rPr>
+                <w:rFonts w:ascii="Times New Roman" w:hAnsi="Times New Roman" w:cs="Times New Roman"/>
+                <w:b/>
+                <w:bCs/>
+                <w:lang w:val="en-SG"/>
+              </w:rPr>
+              <w:t>Hồi đáp:</w:t>
+            </w:r>
+            <w:r>
+              <w:rPr>
+                <w:rFonts w:ascii="Times New Roman" w:hAnsi="Times New Roman" w:cs="Times New Roman"/>
+                <w:lang w:val="en-SG"/>
+              </w:rPr>
+              <w:t> Rất nhanh (vài trăm ms - vài giây cho prompt ngắn trên GPU mạnh).</w:t>
+            </w:r>
+            <w:r>
+              <w:rPr>
+                <w:rFonts w:ascii="Times New Roman" w:hAnsi="Times New Roman" w:cs="Times New Roman"/>
+                <w:lang w:val="en-SG"/>
+              </w:rPr>
+              <w:br/>
+            </w:r>
+            <w:r>
+              <w:rPr>
+                <w:rFonts w:ascii="Times New Roman" w:hAnsi="Times New Roman" w:cs="Times New Roman"/>
+                <w:b/>
+                <w:bCs/>
+                <w:lang w:val="en-SG"/>
+              </w:rPr>
+              <w:t>Upload data nguồn:</w:t>
+            </w:r>
+            <w:r>
+              <w:rPr>
+                <w:rFonts w:ascii="Times New Roman" w:hAnsi="Times New Roman" w:cs="Times New Roman"/>
+                <w:lang w:val="en-SG"/>
+              </w:rPr>
+              <w:t> Rất nhanh (tính theo tốc độ đọc context vào LLM, vài ms - vài trăm ms).</w:t>
+            </w:r>
+            <w:r>
+              <w:rPr>
+                <w:rFonts w:ascii="Times New Roman" w:hAnsi="Times New Roman" w:cs="Times New Roman"/>
+                <w:lang w:val="en-SG"/>
+              </w:rPr>
+              <w:br/>
+            </w:r>
+            <w:r>
+              <w:rPr>
+                <w:rFonts w:ascii="Times New Roman" w:hAnsi="Times New Roman" w:cs="Times New Roman"/>
+                <w:b/>
+                <w:bCs/>
+                <w:lang w:val="en-SG"/>
+              </w:rPr>
+              <w:t>Soạn code Python (Long context):</w:t>
+            </w:r>
+            <w:r>
+              <w:rPr>
+                <w:rFonts w:ascii="Times New Roman" w:hAnsi="Times New Roman" w:cs="Times New Roman"/>
+                <w:lang w:val="en-SG"/>
+              </w:rPr>
+              <w:t> Nhanh (vài giây - vài chục giây tùy độ dài và mô hình).</w:t>
+            </w:r>
+          </w:p>
+        </w:tc>
+        <w:tc>
+          <w:tcPr>
+            <w:tcW w:w="0" w:type="auto"/>
+            <w:hideMark/>
+          </w:tcPr>
+          <w:p>
+            <w:pPr>
+              <w:spacing w:line="259" w:lineRule="auto"/>
+              <w:cnfStyle w:val="000000100000" w:firstRow="0" w:lastRow="0" w:firstColumn="0" w:lastColumn="0" w:oddVBand="0" w:evenVBand="0" w:oddHBand="1" w:evenHBand="0" w:firstRowFirstColumn="0" w:firstRowLastColumn="0" w:lastRowFirstColumn="0" w:lastRowLastColumn="0"/>
+              <w:rPr>
+                <w:rFonts w:ascii="Times New Roman" w:hAnsi="Times New Roman" w:cs="Times New Roman"/>
+                <w:lang w:val="en-SG"/>
+              </w:rPr>
+            </w:pPr>
+            <w:r>
+              <w:rPr>
+                <w:rFonts w:ascii="Times New Roman" w:hAnsi="Times New Roman" w:cs="Times New Roman"/>
+                <w:b/>
+                <w:bCs/>
+                <w:lang w:val="en-SG"/>
+              </w:rPr>
+              <w:t>Tốc độ chuyển đổi:</w:t>
+            </w:r>
+            <w:r>
+              <w:rPr>
+                <w:rFonts w:ascii="Times New Roman" w:hAnsi="Times New Roman" w:cs="Times New Roman"/>
+                <w:lang w:val="en-SG"/>
+              </w:rPr>
+              <w:t> Nhanh (vài giây - vài chục giây tùy độ phức tạp của yêu cầu và mô hình).</w:t>
+            </w:r>
+            <w:r>
+              <w:rPr>
+                <w:rFonts w:ascii="Times New Roman" w:hAnsi="Times New Roman" w:cs="Times New Roman"/>
+                <w:lang w:val="en-SG"/>
+              </w:rPr>
+              <w:br/>
+            </w:r>
+            <w:r>
+              <w:rPr>
+                <w:rFonts w:ascii="Times New Roman" w:hAnsi="Times New Roman" w:cs="Times New Roman"/>
+                <w:b/>
+                <w:bCs/>
+                <w:lang w:val="en-SG"/>
+              </w:rPr>
+              <w:t>SQL/DAX:</w:t>
+            </w:r>
+            <w:r>
+              <w:rPr>
+                <w:rFonts w:ascii="Times New Roman" w:hAnsi="Times New Roman" w:cs="Times New Roman"/>
+                <w:lang w:val="en-SG"/>
+              </w:rPr>
+              <w:t> Khả năng phụ thuộc hoàn toàn vào mô hình. Các mô hình base thường cần fine-tune hoặc prompt engineering tốt.</w:t>
+            </w:r>
+            <w:r>
+              <w:rPr>
+                <w:rFonts w:ascii="Times New Roman" w:hAnsi="Times New Roman" w:cs="Times New Roman"/>
+                <w:lang w:val="en-SG"/>
+              </w:rPr>
+              <w:br/>
+            </w:r>
+            <w:r>
+              <w:rPr>
+                <w:rFonts w:ascii="Times New Roman" w:hAnsi="Times New Roman" w:cs="Times New Roman"/>
+                <w:b/>
+                <w:bCs/>
+                <w:lang w:val="en-SG"/>
+              </w:rPr>
+              <w:t>Debug/Gợi ý:</w:t>
+            </w:r>
+            <w:r>
+              <w:rPr>
+                <w:rFonts w:ascii="Times New Roman" w:hAnsi="Times New Roman" w:cs="Times New Roman"/>
+                <w:lang w:val="en-SG"/>
+              </w:rPr>
+              <w:t> Hạn chế trực tiếp, thường chỉ gợi ý text. Kiểm tra cần thực hiện thủ công trong công cụ riêng.</w:t>
+            </w:r>
+          </w:p>
+        </w:tc>
+        <w:tc>
+          <w:tcPr>
+            <w:tcW w:w="0" w:type="auto"/>
+            <w:hideMark/>
+          </w:tcPr>
+          <w:p>
+            <w:pPr>
+              <w:spacing w:line="259" w:lineRule="auto"/>
+              <w:cnfStyle w:val="000000100000" w:firstRow="0" w:lastRow="0" w:firstColumn="0" w:lastColumn="0" w:oddVBand="0" w:evenVBand="0" w:oddHBand="1" w:evenHBand="0" w:firstRowFirstColumn="0" w:firstRowLastColumn="0" w:lastRowFirstColumn="0" w:lastRowLastColumn="0"/>
+              <w:rPr>
+                <w:rFonts w:ascii="Times New Roman" w:hAnsi="Times New Roman" w:cs="Times New Roman"/>
+                <w:lang w:val="en-SG"/>
+              </w:rPr>
+            </w:pPr>
+            <w:r>
+              <w:rPr>
+                <w:rFonts w:ascii="Times New Roman" w:hAnsi="Times New Roman" w:cs="Times New Roman"/>
+                <w:b/>
+                <w:bCs/>
+                <w:lang w:val="en-SG"/>
+              </w:rPr>
+              <w:t>Phụ thuộc mô hình:</w:t>
+            </w:r>
+            <w:r>
+              <w:rPr>
+                <w:rFonts w:ascii="Times New Roman" w:hAnsi="Times New Roman" w:cs="Times New Roman"/>
+                <w:lang w:val="en-SG"/>
+              </w:rPr>
+              <w:t> Hoàn toàn dựa vào chất lượng của mô hình bạn chọn (Llama 3, Mixtral, Code Llama, v.v.).</w:t>
+            </w:r>
+            <w:r>
+              <w:rPr>
+                <w:rFonts w:ascii="Times New Roman" w:hAnsi="Times New Roman" w:cs="Times New Roman"/>
+                <w:lang w:val="en-SG"/>
+              </w:rPr>
+              <w:br/>
+            </w:r>
+            <w:r>
+              <w:rPr>
+                <w:rFonts w:ascii="Times New Roman" w:hAnsi="Times New Roman" w:cs="Times New Roman"/>
+                <w:b/>
+                <w:bCs/>
+                <w:lang w:val="en-SG"/>
+              </w:rPr>
+              <w:t>Ngữ cảnh/Sự thật:</w:t>
+            </w:r>
+            <w:r>
+              <w:rPr>
+                <w:rFonts w:ascii="Times New Roman" w:hAnsi="Times New Roman" w:cs="Times New Roman"/>
+                <w:lang w:val="en-SG"/>
+              </w:rPr>
+              <w:t> Tốt nếu mô hình được huấn luyện tốt và prompt rõ ràng. Có thể "hallucinate".</w:t>
+            </w:r>
+            <w:r>
+              <w:rPr>
+                <w:rFonts w:ascii="Times New Roman" w:hAnsi="Times New Roman" w:cs="Times New Roman"/>
+                <w:lang w:val="en-SG"/>
+              </w:rPr>
+              <w:br/>
+            </w:r>
+            <w:r>
+              <w:rPr>
+                <w:rFonts w:ascii="Times New Roman" w:hAnsi="Times New Roman" w:cs="Times New Roman"/>
+                <w:b/>
+                <w:bCs/>
+                <w:lang w:val="en-SG"/>
+              </w:rPr>
+              <w:t>Tham chiếu:</w:t>
+            </w:r>
+            <w:r>
+              <w:rPr>
+                <w:rFonts w:ascii="Times New Roman" w:hAnsi="Times New Roman" w:cs="Times New Roman"/>
+                <w:lang w:val="en-SG"/>
+              </w:rPr>
+              <w:t> Không có tham chiếu tự động trừ khi mô hình được tích hợp RAG hoặc huấn luyện đặc biệt.</w:t>
+            </w:r>
+          </w:p>
+        </w:tc>
+      </w:tr>
+      <w:tr>
+        <w:tc>
+          <w:tcPr>
+            <w:cnfStyle w:val="001000000000" w:firstRow="0" w:lastRow="0" w:firstColumn="1" w:lastColumn="0" w:oddVBand="0" w:evenVBand="0" w:oddHBand="0" w:evenHBand="0" w:firstRowFirstColumn="0" w:firstRowLastColumn="0" w:lastRowFirstColumn="0" w:lastRowLastColumn="0"/>
+            <w:tcW w:w="0" w:type="auto"/>
+            <w:hideMark/>
+          </w:tcPr>
+          <w:p>
+            <w:pPr>
+              <w:spacing w:line="259" w:lineRule="auto"/>
+              <w:rPr>
+                <w:rFonts w:ascii="Times New Roman" w:hAnsi="Times New Roman" w:cs="Times New Roman"/>
+                <w:lang w:val="en-SG"/>
+              </w:rPr>
+            </w:pPr>
+            <w:r>
+              <w:rPr>
+                <w:rFonts w:ascii="Times New Roman" w:hAnsi="Times New Roman" w:cs="Times New Roman"/>
+                <w:lang w:val="en-SG"/>
+              </w:rPr>
+              <w:t>Jan.ia</w:t>
+            </w:r>
+          </w:p>
+        </w:tc>
+        <w:tc>
+          <w:tcPr>
+            <w:tcW w:w="0" w:type="auto"/>
+            <w:hideMark/>
+          </w:tcPr>
+          <w:p>
+            <w:pPr>
+              <w:spacing w:line="259" w:lineRule="auto"/>
+              <w:cnfStyle w:val="000000000000" w:firstRow="0" w:lastRow="0" w:firstColumn="0" w:lastColumn="0" w:oddVBand="0" w:evenVBand="0" w:oddHBand="0" w:evenHBand="0" w:firstRowFirstColumn="0" w:firstRowLastColumn="0" w:lastRowFirstColumn="0" w:lastRowLastColumn="0"/>
+              <w:rPr>
+                <w:rFonts w:ascii="Times New Roman" w:hAnsi="Times New Roman" w:cs="Times New Roman"/>
+                <w:lang w:val="en-SG"/>
+              </w:rPr>
+            </w:pPr>
+            <w:r>
+              <w:rPr>
+                <w:rFonts w:ascii="Times New Roman" w:hAnsi="Times New Roman" w:cs="Times New Roman"/>
+                <w:b/>
+                <w:bCs/>
+                <w:lang w:val="en-SG"/>
+              </w:rPr>
+              <w:t>Hồi đáp:</w:t>
+            </w:r>
+            <w:r>
+              <w:rPr>
+                <w:rFonts w:ascii="Times New Roman" w:hAnsi="Times New Roman" w:cs="Times New Roman"/>
+                <w:lang w:val="en-SG"/>
+              </w:rPr>
+              <w:t> Nhanh (tương tự Ollama, vài trăm ms - vài giây).</w:t>
+            </w:r>
+            <w:r>
+              <w:rPr>
+                <w:rFonts w:ascii="Times New Roman" w:hAnsi="Times New Roman" w:cs="Times New Roman"/>
+                <w:lang w:val="en-SG"/>
+              </w:rPr>
+              <w:br/>
+            </w:r>
+            <w:r>
+              <w:rPr>
+                <w:rFonts w:ascii="Times New Roman" w:hAnsi="Times New Roman" w:cs="Times New Roman"/>
+                <w:b/>
+                <w:bCs/>
+                <w:lang w:val="en-SG"/>
+              </w:rPr>
+              <w:t>Upload data nguồn:</w:t>
+            </w:r>
+            <w:r>
+              <w:rPr>
+                <w:rFonts w:ascii="Times New Roman" w:hAnsi="Times New Roman" w:cs="Times New Roman"/>
+                <w:lang w:val="en-SG"/>
+              </w:rPr>
+              <w:t> Rất nhanh (tính theo tốc độ đọc context vào LLM, vài ms - vài trăm ms).</w:t>
+            </w:r>
+            <w:r>
+              <w:rPr>
+                <w:rFonts w:ascii="Times New Roman" w:hAnsi="Times New Roman" w:cs="Times New Roman"/>
+                <w:lang w:val="en-SG"/>
+              </w:rPr>
+              <w:br/>
+            </w:r>
+            <w:r>
+              <w:rPr>
+                <w:rFonts w:ascii="Times New Roman" w:hAnsi="Times New Roman" w:cs="Times New Roman"/>
+                <w:b/>
+                <w:bCs/>
+                <w:lang w:val="en-SG"/>
+              </w:rPr>
+              <w:t>Soạn code Python (Long context):</w:t>
+            </w:r>
+            <w:r>
+              <w:rPr>
+                <w:rFonts w:ascii="Times New Roman" w:hAnsi="Times New Roman" w:cs="Times New Roman"/>
+                <w:lang w:val="en-SG"/>
+              </w:rPr>
+              <w:t> Nhanh (vài giây - vài chục giây).</w:t>
+            </w:r>
+          </w:p>
+        </w:tc>
+        <w:tc>
+          <w:tcPr>
+            <w:tcW w:w="0" w:type="auto"/>
+            <w:hideMark/>
+          </w:tcPr>
+          <w:p>
+            <w:pPr>
+              <w:spacing w:line="259" w:lineRule="auto"/>
+              <w:cnfStyle w:val="000000000000" w:firstRow="0" w:lastRow="0" w:firstColumn="0" w:lastColumn="0" w:oddVBand="0" w:evenVBand="0" w:oddHBand="0" w:evenHBand="0" w:firstRowFirstColumn="0" w:firstRowLastColumn="0" w:lastRowFirstColumn="0" w:lastRowLastColumn="0"/>
+              <w:rPr>
+                <w:rFonts w:ascii="Times New Roman" w:hAnsi="Times New Roman" w:cs="Times New Roman"/>
+                <w:lang w:val="en-SG"/>
+              </w:rPr>
+            </w:pPr>
+            <w:r>
+              <w:rPr>
+                <w:rFonts w:ascii="Times New Roman" w:hAnsi="Times New Roman" w:cs="Times New Roman"/>
+                <w:b/>
+                <w:bCs/>
+                <w:lang w:val="en-SG"/>
+              </w:rPr>
+              <w:t>Tốc độ chuyển đổi:</w:t>
+            </w:r>
+            <w:r>
+              <w:rPr>
+                <w:rFonts w:ascii="Times New Roman" w:hAnsi="Times New Roman" w:cs="Times New Roman"/>
+                <w:lang w:val="en-SG"/>
+              </w:rPr>
+              <w:t> Nhanh (vài giây - vài chục giây tùy độ phức tạp của yêu cầu và mô hình).</w:t>
+            </w:r>
+            <w:r>
+              <w:rPr>
+                <w:rFonts w:ascii="Times New Roman" w:hAnsi="Times New Roman" w:cs="Times New Roman"/>
+                <w:lang w:val="en-SG"/>
+              </w:rPr>
+              <w:br/>
+            </w:r>
+            <w:r>
+              <w:rPr>
+                <w:rFonts w:ascii="Times New Roman" w:hAnsi="Times New Roman" w:cs="Times New Roman"/>
+                <w:b/>
+                <w:bCs/>
+                <w:lang w:val="en-SG"/>
+              </w:rPr>
+              <w:t>SQL/DAX:</w:t>
+            </w:r>
+            <w:r>
+              <w:rPr>
+                <w:rFonts w:ascii="Times New Roman" w:hAnsi="Times New Roman" w:cs="Times New Roman"/>
+                <w:lang w:val="en-SG"/>
+              </w:rPr>
+              <w:t> Khả năng phụ thuộc hoàn toàn vào mô hình.</w:t>
+            </w:r>
+            <w:r>
+              <w:rPr>
+                <w:rFonts w:ascii="Times New Roman" w:hAnsi="Times New Roman" w:cs="Times New Roman"/>
+                <w:lang w:val="en-SG"/>
+              </w:rPr>
+              <w:br/>
+            </w:r>
+            <w:r>
+              <w:rPr>
+                <w:rFonts w:ascii="Times New Roman" w:hAnsi="Times New Roman" w:cs="Times New Roman"/>
+                <w:b/>
+                <w:bCs/>
+                <w:lang w:val="en-SG"/>
+              </w:rPr>
+              <w:lastRenderedPageBreak/>
+              <w:t>Debug/Gợi ý:</w:t>
+            </w:r>
+            <w:r>
+              <w:rPr>
+                <w:rFonts w:ascii="Times New Roman" w:hAnsi="Times New Roman" w:cs="Times New Roman"/>
+                <w:lang w:val="en-SG"/>
+              </w:rPr>
+              <w:t> Hạn chế, giao diện chat thông thường. Kiểm tra cần thủ công.</w:t>
+            </w:r>
+          </w:p>
+        </w:tc>
+        <w:tc>
+          <w:tcPr>
+            <w:tcW w:w="0" w:type="auto"/>
+            <w:hideMark/>
+          </w:tcPr>
+          <w:p>
+            <w:pPr>
+              <w:spacing w:line="259" w:lineRule="auto"/>
+              <w:cnfStyle w:val="000000000000" w:firstRow="0" w:lastRow="0" w:firstColumn="0" w:lastColumn="0" w:oddVBand="0" w:evenVBand="0" w:oddHBand="0" w:evenHBand="0" w:firstRowFirstColumn="0" w:firstRowLastColumn="0" w:lastRowFirstColumn="0" w:lastRowLastColumn="0"/>
+              <w:rPr>
+                <w:rFonts w:ascii="Times New Roman" w:hAnsi="Times New Roman" w:cs="Times New Roman"/>
+                <w:lang w:val="en-SG"/>
+              </w:rPr>
+            </w:pPr>
+            <w:r>
+              <w:rPr>
+                <w:rFonts w:ascii="Times New Roman" w:hAnsi="Times New Roman" w:cs="Times New Roman"/>
+                <w:b/>
+                <w:bCs/>
+                <w:lang w:val="en-SG"/>
+              </w:rPr>
+              <w:lastRenderedPageBreak/>
+              <w:t>Phụ thuộc mô hình:</w:t>
+            </w:r>
+            <w:r>
+              <w:rPr>
+                <w:rFonts w:ascii="Times New Roman" w:hAnsi="Times New Roman" w:cs="Times New Roman"/>
+                <w:lang w:val="en-SG"/>
+              </w:rPr>
+              <w:t> Hoàn toàn dựa vào mô hình cục bộ được tải.</w:t>
+            </w:r>
+            <w:r>
+              <w:rPr>
+                <w:rFonts w:ascii="Times New Roman" w:hAnsi="Times New Roman" w:cs="Times New Roman"/>
+                <w:lang w:val="en-SG"/>
+              </w:rPr>
+              <w:br/>
+            </w:r>
+            <w:r>
+              <w:rPr>
+                <w:rFonts w:ascii="Times New Roman" w:hAnsi="Times New Roman" w:cs="Times New Roman"/>
+                <w:b/>
+                <w:bCs/>
+                <w:lang w:val="en-SG"/>
+              </w:rPr>
+              <w:t>Ngữ cảnh/Sự thật:</w:t>
+            </w:r>
+            <w:r>
+              <w:rPr>
+                <w:rFonts w:ascii="Times New Roman" w:hAnsi="Times New Roman" w:cs="Times New Roman"/>
+                <w:lang w:val="en-SG"/>
+              </w:rPr>
+              <w:t> Tốt nếu mô hình được huấn luyện tốt.</w:t>
+            </w:r>
+            <w:r>
+              <w:rPr>
+                <w:rFonts w:ascii="Times New Roman" w:hAnsi="Times New Roman" w:cs="Times New Roman"/>
+                <w:lang w:val="en-SG"/>
+              </w:rPr>
+              <w:br/>
+            </w:r>
+            <w:r>
+              <w:rPr>
+                <w:rFonts w:ascii="Times New Roman" w:hAnsi="Times New Roman" w:cs="Times New Roman"/>
+                <w:b/>
+                <w:bCs/>
+                <w:lang w:val="en-SG"/>
+              </w:rPr>
+              <w:t>Tham chiếu:</w:t>
+            </w:r>
+            <w:r>
+              <w:rPr>
+                <w:rFonts w:ascii="Times New Roman" w:hAnsi="Times New Roman" w:cs="Times New Roman"/>
+                <w:lang w:val="en-SG"/>
+              </w:rPr>
+              <w:t> Không có tham chiếu tự động.</w:t>
+            </w:r>
+          </w:p>
+        </w:tc>
+      </w:tr>
+      <w:tr>
+        <w:trPr>
+          <w:cnfStyle w:val="000000100000" w:firstRow="0" w:lastRow="0" w:firstColumn="0" w:lastColumn="0" w:oddVBand="0" w:evenVBand="0" w:oddHBand="1" w:evenHBand="0" w:firstRowFirstColumn="0" w:firstRowLastColumn="0" w:lastRowFirstColumn="0" w:lastRowLastColumn="0"/>
+        </w:trPr>
+        <w:tc>
+          <w:tcPr>
+            <w:cnfStyle w:val="001000000000" w:firstRow="0" w:lastRow="0" w:firstColumn="1" w:lastColumn="0" w:oddVBand="0" w:evenVBand="0" w:oddHBand="0" w:evenHBand="0" w:firstRowFirstColumn="0" w:firstRowLastColumn="0" w:lastRowFirstColumn="0" w:lastRowLastColumn="0"/>
+            <w:tcW w:w="0" w:type="auto"/>
+            <w:hideMark/>
+          </w:tcPr>
+          <w:p>
+            <w:pPr>
+              <w:spacing w:line="259" w:lineRule="auto"/>
+              <w:rPr>
+                <w:rFonts w:ascii="Times New Roman" w:hAnsi="Times New Roman" w:cs="Times New Roman"/>
+                <w:lang w:val="en-SG"/>
+              </w:rPr>
+            </w:pPr>
+            <w:r>
+              <w:rPr>
+                <w:rFonts w:ascii="Times New Roman" w:hAnsi="Times New Roman" w:cs="Times New Roman"/>
+                <w:lang w:val="en-SG"/>
+              </w:rPr>
+              <w:t>LM Studio</w:t>
+            </w:r>
+          </w:p>
+        </w:tc>
+        <w:tc>
+          <w:tcPr>
+            <w:tcW w:w="0" w:type="auto"/>
+            <w:hideMark/>
+          </w:tcPr>
+          <w:p>
+            <w:pPr>
+              <w:spacing w:line="259" w:lineRule="auto"/>
+              <w:cnfStyle w:val="000000100000" w:firstRow="0" w:lastRow="0" w:firstColumn="0" w:lastColumn="0" w:oddVBand="0" w:evenVBand="0" w:oddHBand="1" w:evenHBand="0" w:firstRowFirstColumn="0" w:firstRowLastColumn="0" w:lastRowFirstColumn="0" w:lastRowLastColumn="0"/>
+              <w:rPr>
+                <w:rFonts w:ascii="Times New Roman" w:hAnsi="Times New Roman" w:cs="Times New Roman"/>
+                <w:lang w:val="en-SG"/>
+              </w:rPr>
+            </w:pPr>
+            <w:r>
+              <w:rPr>
+                <w:rFonts w:ascii="Times New Roman" w:hAnsi="Times New Roman" w:cs="Times New Roman"/>
+                <w:b/>
+                <w:bCs/>
+                <w:lang w:val="en-SG"/>
+              </w:rPr>
+              <w:t>Hồi đáp:</w:t>
+            </w:r>
+            <w:r>
+              <w:rPr>
+                <w:rFonts w:ascii="Times New Roman" w:hAnsi="Times New Roman" w:cs="Times New Roman"/>
+                <w:lang w:val="en-SG"/>
+              </w:rPr>
+              <w:t> Rất nhanh (tương tự Ollama, vài trăm ms - vài giây).</w:t>
+            </w:r>
+            <w:r>
+              <w:rPr>
+                <w:rFonts w:ascii="Times New Roman" w:hAnsi="Times New Roman" w:cs="Times New Roman"/>
+                <w:lang w:val="en-SG"/>
+              </w:rPr>
+              <w:br/>
+            </w:r>
+            <w:r>
+              <w:rPr>
+                <w:rFonts w:ascii="Times New Roman" w:hAnsi="Times New Roman" w:cs="Times New Roman"/>
+                <w:b/>
+                <w:bCs/>
+                <w:lang w:val="en-SG"/>
+              </w:rPr>
+              <w:t>Upload data nguồn:</w:t>
+            </w:r>
+            <w:r>
+              <w:rPr>
+                <w:rFonts w:ascii="Times New Roman" w:hAnsi="Times New Roman" w:cs="Times New Roman"/>
+                <w:lang w:val="en-SG"/>
+              </w:rPr>
+              <w:t> Rất nhanh (tính theo tốc độ đọc context vào LLM, vài ms - vài trăm ms).</w:t>
+            </w:r>
+            <w:r>
+              <w:rPr>
+                <w:rFonts w:ascii="Times New Roman" w:hAnsi="Times New Roman" w:cs="Times New Roman"/>
+                <w:lang w:val="en-SG"/>
+              </w:rPr>
+              <w:br/>
+            </w:r>
+            <w:r>
+              <w:rPr>
+                <w:rFonts w:ascii="Times New Roman" w:hAnsi="Times New Roman" w:cs="Times New Roman"/>
+                <w:b/>
+                <w:bCs/>
+                <w:lang w:val="en-SG"/>
+              </w:rPr>
+              <w:t>Soạn code Python (Long context):</w:t>
+            </w:r>
+            <w:r>
+              <w:rPr>
+                <w:rFonts w:ascii="Times New Roman" w:hAnsi="Times New Roman" w:cs="Times New Roman"/>
+                <w:lang w:val="en-SG"/>
+              </w:rPr>
+              <w:t> Nhanh (vài giây - vài chục giây).</w:t>
+            </w:r>
+          </w:p>
+        </w:tc>
+        <w:tc>
+          <w:tcPr>
+            <w:tcW w:w="0" w:type="auto"/>
+            <w:hideMark/>
+          </w:tcPr>
+          <w:p>
+            <w:pPr>
+              <w:spacing w:line="259" w:lineRule="auto"/>
+              <w:cnfStyle w:val="000000100000" w:firstRow="0" w:lastRow="0" w:firstColumn="0" w:lastColumn="0" w:oddVBand="0" w:evenVBand="0" w:oddHBand="1" w:evenHBand="0" w:firstRowFirstColumn="0" w:firstRowLastColumn="0" w:lastRowFirstColumn="0" w:lastRowLastColumn="0"/>
+              <w:rPr>
+                <w:rFonts w:ascii="Times New Roman" w:hAnsi="Times New Roman" w:cs="Times New Roman"/>
+                <w:lang w:val="en-SG"/>
+              </w:rPr>
+            </w:pPr>
+            <w:r>
+              <w:rPr>
+                <w:rFonts w:ascii="Times New Roman" w:hAnsi="Times New Roman" w:cs="Times New Roman"/>
+                <w:b/>
+                <w:bCs/>
+                <w:lang w:val="en-SG"/>
+              </w:rPr>
+              <w:t>Tốc độ chuyển đổi:</w:t>
+            </w:r>
+            <w:r>
+              <w:rPr>
+                <w:rFonts w:ascii="Times New Roman" w:hAnsi="Times New Roman" w:cs="Times New Roman"/>
+                <w:lang w:val="en-SG"/>
+              </w:rPr>
+              <w:t> Nhanh (vài giây - vài chục giây tùy độ phức tạp của yêu cầu và mô hình).</w:t>
+            </w:r>
+            <w:r>
+              <w:rPr>
+                <w:rFonts w:ascii="Times New Roman" w:hAnsi="Times New Roman" w:cs="Times New Roman"/>
+                <w:lang w:val="en-SG"/>
+              </w:rPr>
+              <w:br/>
+            </w:r>
+            <w:r>
+              <w:rPr>
+                <w:rFonts w:ascii="Times New Roman" w:hAnsi="Times New Roman" w:cs="Times New Roman"/>
+                <w:b/>
+                <w:bCs/>
+                <w:lang w:val="en-SG"/>
+              </w:rPr>
+              <w:t>SQL/DAX:</w:t>
+            </w:r>
+            <w:r>
+              <w:rPr>
+                <w:rFonts w:ascii="Times New Roman" w:hAnsi="Times New Roman" w:cs="Times New Roman"/>
+                <w:lang w:val="en-SG"/>
+              </w:rPr>
+              <w:t> Khả năng phụ thuộc hoàn toàn vào mô hình.</w:t>
+            </w:r>
+            <w:r>
+              <w:rPr>
+                <w:rFonts w:ascii="Times New Roman" w:hAnsi="Times New Roman" w:cs="Times New Roman"/>
+                <w:lang w:val="en-SG"/>
+              </w:rPr>
+              <w:br/>
+            </w:r>
+            <w:r>
+              <w:rPr>
+                <w:rFonts w:ascii="Times New Roman" w:hAnsi="Times New Roman" w:cs="Times New Roman"/>
+                <w:b/>
+                <w:bCs/>
+                <w:lang w:val="en-SG"/>
+              </w:rPr>
+              <w:t>Debug/Gợi ý:</w:t>
+            </w:r>
+            <w:r>
+              <w:rPr>
+                <w:rFonts w:ascii="Times New Roman" w:hAnsi="Times New Roman" w:cs="Times New Roman"/>
+                <w:lang w:val="en-SG"/>
+              </w:rPr>
+              <w:t> Hạn chế, giao diện chat thông thường. Kiểm tra cần thủ công.</w:t>
+            </w:r>
+          </w:p>
+        </w:tc>
+        <w:tc>
+          <w:tcPr>
+            <w:tcW w:w="0" w:type="auto"/>
+            <w:hideMark/>
+          </w:tcPr>
+          <w:p>
+            <w:pPr>
+              <w:spacing w:line="259" w:lineRule="auto"/>
+              <w:cnfStyle w:val="000000100000" w:firstRow="0" w:lastRow="0" w:firstColumn="0" w:lastColumn="0" w:oddVBand="0" w:evenVBand="0" w:oddHBand="1" w:evenHBand="0" w:firstRowFirstColumn="0" w:firstRowLastColumn="0" w:lastRowFirstColumn="0" w:lastRowLastColumn="0"/>
+              <w:rPr>
+                <w:rFonts w:ascii="Times New Roman" w:hAnsi="Times New Roman" w:cs="Times New Roman"/>
+                <w:lang w:val="en-SG"/>
+              </w:rPr>
+            </w:pPr>
+            <w:r>
+              <w:rPr>
+                <w:rFonts w:ascii="Times New Roman" w:hAnsi="Times New Roman" w:cs="Times New Roman"/>
+                <w:b/>
+                <w:bCs/>
+                <w:lang w:val="en-SG"/>
+              </w:rPr>
+              <w:t>Phụ thuộc mô hình:</w:t>
+            </w:r>
+            <w:r>
+              <w:rPr>
+                <w:rFonts w:ascii="Times New Roman" w:hAnsi="Times New Roman" w:cs="Times New Roman"/>
+                <w:lang w:val="en-SG"/>
+              </w:rPr>
+              <w:t> Hoàn toàn dựa vào mô hình cục bộ được tải.</w:t>
+            </w:r>
+            <w:r>
+              <w:rPr>
+                <w:rFonts w:ascii="Times New Roman" w:hAnsi="Times New Roman" w:cs="Times New Roman"/>
+                <w:lang w:val="en-SG"/>
+              </w:rPr>
+              <w:br/>
+            </w:r>
+            <w:r>
+              <w:rPr>
+                <w:rFonts w:ascii="Times New Roman" w:hAnsi="Times New Roman" w:cs="Times New Roman"/>
+                <w:b/>
+                <w:bCs/>
+                <w:lang w:val="en-SG"/>
+              </w:rPr>
+              <w:t>Ngữ cảnh/Sự thật:</w:t>
+            </w:r>
+            <w:r>
+              <w:rPr>
+                <w:rFonts w:ascii="Times New Roman" w:hAnsi="Times New Roman" w:cs="Times New Roman"/>
+                <w:lang w:val="en-SG"/>
+              </w:rPr>
+              <w:t> Tốt nếu mô hình được huấn luyện tốt.</w:t>
+            </w:r>
+            <w:r>
+              <w:rPr>
+                <w:rFonts w:ascii="Times New Roman" w:hAnsi="Times New Roman" w:cs="Times New Roman"/>
+                <w:lang w:val="en-SG"/>
+              </w:rPr>
+              <w:br/>
+            </w:r>
+            <w:r>
+              <w:rPr>
+                <w:rFonts w:ascii="Times New Roman" w:hAnsi="Times New Roman" w:cs="Times New Roman"/>
+                <w:b/>
+                <w:bCs/>
+                <w:lang w:val="en-SG"/>
+              </w:rPr>
+              <w:t>Tham chiếu:</w:t>
+            </w:r>
+            <w:r>
+              <w:rPr>
+                <w:rFonts w:ascii="Times New Roman" w:hAnsi="Times New Roman" w:cs="Times New Roman"/>
+                <w:lang w:val="en-SG"/>
+              </w:rPr>
+              <w:t> Không có tham chiếu tự động.</w:t>
+            </w:r>
+          </w:p>
+        </w:tc>
+      </w:tr>
+      <w:tr>
+        <w:tc>
+          <w:tcPr>
+            <w:cnfStyle w:val="001000000000" w:firstRow="0" w:lastRow="0" w:firstColumn="1" w:lastColumn="0" w:oddVBand="0" w:evenVBand="0" w:oddHBand="0" w:evenHBand="0" w:firstRowFirstColumn="0" w:firstRowLastColumn="0" w:lastRowFirstColumn="0" w:lastRowLastColumn="0"/>
+            <w:tcW w:w="0" w:type="auto"/>
+            <w:hideMark/>
+          </w:tcPr>
+          <w:p>
+            <w:pPr>
+              <w:spacing w:line="259" w:lineRule="auto"/>
+              <w:rPr>
+                <w:rFonts w:ascii="Times New Roman" w:hAnsi="Times New Roman" w:cs="Times New Roman"/>
+                <w:lang w:val="en-SG"/>
+              </w:rPr>
+            </w:pPr>
+            <w:r>
+              <w:rPr>
+                <w:rFonts w:ascii="Times New Roman" w:hAnsi="Times New Roman" w:cs="Times New Roman"/>
+                <w:lang w:val="en-SG"/>
+              </w:rPr>
+              <w:t>Marimo Notebook</w:t>
+            </w:r>
+          </w:p>
+        </w:tc>
+        <w:tc>
+          <w:tcPr>
+            <w:tcW w:w="0" w:type="auto"/>
+            <w:hideMark/>
+          </w:tcPr>
+          <w:p>
+            <w:pPr>
+              <w:spacing w:line="259" w:lineRule="auto"/>
+              <w:cnfStyle w:val="000000000000" w:firstRow="0" w:lastRow="0" w:firstColumn="0" w:lastColumn="0" w:oddVBand="0" w:evenVBand="0" w:oddHBand="0" w:evenHBand="0" w:firstRowFirstColumn="0" w:firstRowLastColumn="0" w:lastRowFirstColumn="0" w:lastRowLastColumn="0"/>
+              <w:rPr>
+                <w:rFonts w:ascii="Times New Roman" w:hAnsi="Times New Roman" w:cs="Times New Roman"/>
+                <w:lang w:val="en-SG"/>
+              </w:rPr>
+            </w:pPr>
+            <w:r>
+              <w:rPr>
+                <w:rFonts w:ascii="Times New Roman" w:hAnsi="Times New Roman" w:cs="Times New Roman"/>
+                <w:b/>
+                <w:bCs/>
+                <w:lang w:val="en-SG"/>
+              </w:rPr>
+              <w:t>Hồi đáp:</w:t>
+            </w:r>
+            <w:r>
+              <w:rPr>
+                <w:rFonts w:ascii="Times New Roman" w:hAnsi="Times New Roman" w:cs="Times New Roman"/>
+                <w:lang w:val="en-SG"/>
+              </w:rPr>
+              <w:t> </w:t>
+            </w:r>
+            <w:r>
+              <w:rPr>
+                <w:rFonts w:ascii="Times New Roman" w:hAnsi="Times New Roman" w:cs="Times New Roman"/>
+                <w:b/>
+                <w:bCs/>
+                <w:lang w:val="en-SG"/>
+              </w:rPr>
+              <w:t>Không phải công cụ chat LLM trực tiếp.</w:t>
+            </w:r>
+            <w:r>
+              <w:rPr>
+                <w:rFonts w:ascii="Times New Roman" w:hAnsi="Times New Roman" w:cs="Times New Roman"/>
+                <w:lang w:val="en-SG"/>
+              </w:rPr>
+              <w:t> Tốc độ hiển thị phản hồi từ các đoạn code Python/LLM được tích hợp là nhanh (vài ms cho UI, vài giây nếu gọi LLM API).</w:t>
+            </w:r>
+            <w:r>
+              <w:rPr>
+                <w:rFonts w:ascii="Times New Roman" w:hAnsi="Times New Roman" w:cs="Times New Roman"/>
+                <w:lang w:val="en-SG"/>
+              </w:rPr>
+              <w:br/>
+            </w:r>
+            <w:r>
+              <w:rPr>
+                <w:rFonts w:ascii="Times New Roman" w:hAnsi="Times New Roman" w:cs="Times New Roman"/>
+                <w:b/>
+                <w:bCs/>
+                <w:lang w:val="en-SG"/>
+              </w:rPr>
+              <w:t>Upload data nguồn:</w:t>
+            </w:r>
+            <w:r>
+              <w:rPr>
+                <w:rFonts w:ascii="Times New Roman" w:hAnsi="Times New Roman" w:cs="Times New Roman"/>
+                <w:lang w:val="en-SG"/>
+              </w:rPr>
+              <w:t> Nhanh (tính theo tốc độ đọc dữ liệu vào Python, vài ms - vài giây cho file nhỏ, vài phút cho file lớn).</w:t>
+            </w:r>
+            <w:r>
+              <w:rPr>
+                <w:rFonts w:ascii="Times New Roman" w:hAnsi="Times New Roman" w:cs="Times New Roman"/>
+                <w:lang w:val="en-SG"/>
+              </w:rPr>
+              <w:br/>
+            </w:r>
+            <w:r>
+              <w:rPr>
+                <w:rFonts w:ascii="Times New Roman" w:hAnsi="Times New Roman" w:cs="Times New Roman"/>
+                <w:b/>
+                <w:bCs/>
+                <w:lang w:val="en-SG"/>
+              </w:rPr>
+              <w:t>Soạn code Python (Long context):</w:t>
+            </w:r>
+            <w:r>
+              <w:rPr>
+                <w:rFonts w:ascii="Times New Roman" w:hAnsi="Times New Roman" w:cs="Times New Roman"/>
+                <w:lang w:val="en-SG"/>
+              </w:rPr>
+              <w:t> </w:t>
+            </w:r>
+            <w:r>
+              <w:rPr>
+                <w:rFonts w:ascii="Times New Roman" w:hAnsi="Times New Roman" w:cs="Times New Roman"/>
+                <w:b/>
+                <w:bCs/>
+                <w:lang w:val="en-SG"/>
+              </w:rPr>
+              <w:t>Không tự động sinh code LLM.</w:t>
+            </w:r>
+            <w:r>
+              <w:rPr>
+                <w:rFonts w:ascii="Times New Roman" w:hAnsi="Times New Roman" w:cs="Times New Roman"/>
+                <w:lang w:val="en-SG"/>
+              </w:rPr>
+              <w:t> Tốc độ thực thi code Python là rất nhanh.</w:t>
+            </w:r>
+          </w:p>
+        </w:tc>
+        <w:tc>
+          <w:tcPr>
+            <w:tcW w:w="0" w:type="auto"/>
+            <w:hideMark/>
+          </w:tcPr>
+          <w:p>
+            <w:pPr>
+              <w:spacing w:line="259" w:lineRule="auto"/>
+              <w:cnfStyle w:val="000000000000" w:firstRow="0" w:lastRow="0" w:firstColumn="0" w:lastColumn="0" w:oddVBand="0" w:evenVBand="0" w:oddHBand="0" w:evenHBand="0" w:firstRowFirstColumn="0" w:firstRowLastColumn="0" w:lastRowFirstColumn="0" w:lastRowLastColumn="0"/>
+              <w:rPr>
+                <w:rFonts w:ascii="Times New Roman" w:hAnsi="Times New Roman" w:cs="Times New Roman"/>
+                <w:lang w:val="en-SG"/>
+              </w:rPr>
+            </w:pPr>
+            <w:r>
+              <w:rPr>
+                <w:rFonts w:ascii="Times New Roman" w:hAnsi="Times New Roman" w:cs="Times New Roman"/>
+                <w:b/>
+                <w:bCs/>
+                <w:lang w:val="en-SG"/>
+              </w:rPr>
+              <w:t>Tốc độ chuyển đổi:</w:t>
+            </w:r>
+            <w:r>
+              <w:rPr>
+                <w:rFonts w:ascii="Times New Roman" w:hAnsi="Times New Roman" w:cs="Times New Roman"/>
+                <w:lang w:val="en-SG"/>
+              </w:rPr>
+              <w:t> </w:t>
+            </w:r>
+            <w:r>
+              <w:rPr>
+                <w:rFonts w:ascii="Times New Roman" w:hAnsi="Times New Roman" w:cs="Times New Roman"/>
+                <w:b/>
+                <w:bCs/>
+                <w:lang w:val="en-SG"/>
+              </w:rPr>
+              <w:t>Không tự động sinh code LLM.</w:t>
+            </w:r>
+            <w:r>
+              <w:rPr>
+                <w:rFonts w:ascii="Times New Roman" w:hAnsi="Times New Roman" w:cs="Times New Roman"/>
+                <w:lang w:val="en-SG"/>
+              </w:rPr>
+              <w:t> Để sinh code SQL/DAX từ text, cần tích hợp LLM (qua API) vào notebook.</w:t>
+            </w:r>
+            <w:r>
+              <w:rPr>
+                <w:rFonts w:ascii="Times New Roman" w:hAnsi="Times New Roman" w:cs="Times New Roman"/>
+                <w:lang w:val="en-SG"/>
+              </w:rPr>
+              <w:br/>
+            </w:r>
+            <w:r>
+              <w:rPr>
+                <w:rFonts w:ascii="Times New Roman" w:hAnsi="Times New Roman" w:cs="Times New Roman"/>
+                <w:b/>
+                <w:bCs/>
+                <w:lang w:val="en-SG"/>
+              </w:rPr>
+              <w:t>SQL/DAX:</w:t>
+            </w:r>
+            <w:r>
+              <w:rPr>
+                <w:rFonts w:ascii="Times New Roman" w:hAnsi="Times New Roman" w:cs="Times New Roman"/>
+                <w:lang w:val="en-SG"/>
+              </w:rPr>
+              <w:t> Có thể chạy và kiểm tra code SQL/DAX dễ dàng trong môi trường Python sau khi sinh.</w:t>
+            </w:r>
+            <w:r>
+              <w:rPr>
+                <w:rFonts w:ascii="Times New Roman" w:hAnsi="Times New Roman" w:cs="Times New Roman"/>
+                <w:lang w:val="en-SG"/>
+              </w:rPr>
+              <w:br/>
+            </w:r>
+            <w:r>
+              <w:rPr>
+                <w:rFonts w:ascii="Times New Roman" w:hAnsi="Times New Roman" w:cs="Times New Roman"/>
+                <w:b/>
+                <w:bCs/>
+                <w:lang w:val="en-SG"/>
+              </w:rPr>
+              <w:t>Debug/Gợi ý:</w:t>
+            </w:r>
+            <w:r>
+              <w:rPr>
+                <w:rFonts w:ascii="Times New Roman" w:hAnsi="Times New Roman" w:cs="Times New Roman"/>
+                <w:lang w:val="en-SG"/>
+              </w:rPr>
+              <w:t> Tối ưu cho debug code Python/Data Analysis. Gợi ý từ LLM cần tích hợp riêng.</w:t>
+            </w:r>
+          </w:p>
+        </w:tc>
+        <w:tc>
+          <w:tcPr>
+            <w:tcW w:w="0" w:type="auto"/>
+            <w:hideMark/>
+          </w:tcPr>
+          <w:p>
+            <w:pPr>
+              <w:spacing w:line="259" w:lineRule="auto"/>
+              <w:cnfStyle w:val="000000000000" w:firstRow="0" w:lastRow="0" w:firstColumn="0" w:lastColumn="0" w:oddVBand="0" w:evenVBand="0" w:oddHBand="0" w:evenHBand="0" w:firstRowFirstColumn="0" w:firstRowLastColumn="0" w:lastRowFirstColumn="0" w:lastRowLastColumn="0"/>
+              <w:rPr>
+                <w:rFonts w:ascii="Times New Roman" w:hAnsi="Times New Roman" w:cs="Times New Roman"/>
+                <w:lang w:val="en-SG"/>
+              </w:rPr>
+            </w:pPr>
+            <w:r>
+              <w:rPr>
+                <w:rFonts w:ascii="Times New Roman" w:hAnsi="Times New Roman" w:cs="Times New Roman"/>
+                <w:b/>
+                <w:bCs/>
+                <w:lang w:val="en-SG"/>
+              </w:rPr>
+              <w:t>Chất lượng:</w:t>
+            </w:r>
+            <w:r>
+              <w:rPr>
+                <w:rFonts w:ascii="Times New Roman" w:hAnsi="Times New Roman" w:cs="Times New Roman"/>
+                <w:lang w:val="en-SG"/>
+              </w:rPr>
+              <w:t> Phụ thuộc vào chất lượng code do con người viết hoặc LLM được tích hợp.</w:t>
+            </w:r>
+            <w:r>
+              <w:rPr>
+                <w:rFonts w:ascii="Times New Roman" w:hAnsi="Times New Roman" w:cs="Times New Roman"/>
+                <w:lang w:val="en-SG"/>
+              </w:rPr>
+              <w:br/>
+            </w:r>
+            <w:r>
+              <w:rPr>
+                <w:rFonts w:ascii="Times New Roman" w:hAnsi="Times New Roman" w:cs="Times New Roman"/>
+                <w:b/>
+                <w:bCs/>
+                <w:lang w:val="en-SG"/>
+              </w:rPr>
+              <w:t>Ngữ cảnh/Sự thật:</w:t>
+            </w:r>
+            <w:r>
+              <w:rPr>
+                <w:rFonts w:ascii="Times New Roman" w:hAnsi="Times New Roman" w:cs="Times New Roman"/>
+                <w:lang w:val="en-SG"/>
+              </w:rPr>
+              <w:t> Do người dùng/LLM tích hợp đảm bảo.</w:t>
+            </w:r>
+            <w:r>
+              <w:rPr>
+                <w:rFonts w:ascii="Times New Roman" w:hAnsi="Times New Roman" w:cs="Times New Roman"/>
+                <w:lang w:val="en-SG"/>
+              </w:rPr>
+              <w:br/>
+            </w:r>
+            <w:r>
+              <w:rPr>
+                <w:rFonts w:ascii="Times New Roman" w:hAnsi="Times New Roman" w:cs="Times New Roman"/>
+                <w:b/>
+                <w:bCs/>
+                <w:lang w:val="en-SG"/>
+              </w:rPr>
+              <w:t>Tham chiếu:</w:t>
+            </w:r>
+            <w:r>
+              <w:rPr>
+                <w:rFonts w:ascii="Times New Roman" w:hAnsi="Times New Roman" w:cs="Times New Roman"/>
+                <w:lang w:val="en-SG"/>
+              </w:rPr>
+              <w:t> Có thể thêm thủ công qua code.</w:t>
+            </w:r>
+          </w:p>
+        </w:tc>
+      </w:tr>
+      <w:tr>
+        <w:trPr>
+          <w:cnfStyle w:val="000000100000" w:firstRow="0" w:lastRow="0" w:firstColumn="0" w:lastColumn="0" w:oddVBand="0" w:evenVBand="0" w:oddHBand="1" w:evenHBand="0" w:firstRowFirstColumn="0" w:firstRowLastColumn="0" w:lastRowFirstColumn="0" w:lastRowLastColumn="0"/>
+        </w:trPr>
+        <w:tc>
+          <w:tcPr>
+            <w:cnfStyle w:val="001000000000" w:firstRow="0" w:lastRow="0" w:firstColumn="1" w:lastColumn="0" w:oddVBand="0" w:evenVBand="0" w:oddHBand="0" w:evenHBand="0" w:firstRowFirstColumn="0" w:firstRowLastColumn="0" w:lastRowFirstColumn="0" w:lastRowLastColumn="0"/>
+            <w:tcW w:w="0" w:type="auto"/>
+            <w:hideMark/>
+          </w:tcPr>
+          <w:p>
+            <w:pPr>
+              <w:spacing w:line="259" w:lineRule="auto"/>
+              <w:rPr>
+                <w:rFonts w:ascii="Times New Roman" w:hAnsi="Times New Roman" w:cs="Times New Roman"/>
+                <w:lang w:val="en-SG"/>
+              </w:rPr>
+            </w:pPr>
+            <w:r>
+              <w:rPr>
+                <w:rFonts w:ascii="Times New Roman" w:hAnsi="Times New Roman" w:cs="Times New Roman"/>
+                <w:lang w:val="en-SG"/>
+              </w:rPr>
+              <w:t>Jupyter Notebook</w:t>
+            </w:r>
+          </w:p>
+        </w:tc>
+        <w:tc>
+          <w:tcPr>
+            <w:tcW w:w="0" w:type="auto"/>
+            <w:hideMark/>
+          </w:tcPr>
+          <w:p>
+            <w:pPr>
+              <w:spacing w:line="259" w:lineRule="auto"/>
+              <w:cnfStyle w:val="000000100000" w:firstRow="0" w:lastRow="0" w:firstColumn="0" w:lastColumn="0" w:oddVBand="0" w:evenVBand="0" w:oddHBand="1" w:evenHBand="0" w:firstRowFirstColumn="0" w:firstRowLastColumn="0" w:lastRowFirstColumn="0" w:lastRowLastColumn="0"/>
+              <w:rPr>
+                <w:rFonts w:ascii="Times New Roman" w:hAnsi="Times New Roman" w:cs="Times New Roman"/>
+                <w:lang w:val="en-SG"/>
+              </w:rPr>
+            </w:pPr>
+            <w:r>
+              <w:rPr>
+                <w:rFonts w:ascii="Times New Roman" w:hAnsi="Times New Roman" w:cs="Times New Roman"/>
+                <w:b/>
+                <w:bCs/>
+                <w:lang w:val="en-SG"/>
+              </w:rPr>
+              <w:t>Hồi đáp:</w:t>
+            </w:r>
+            <w:r>
+              <w:rPr>
+                <w:rFonts w:ascii="Times New Roman" w:hAnsi="Times New Roman" w:cs="Times New Roman"/>
+                <w:lang w:val="en-SG"/>
+              </w:rPr>
+              <w:t> </w:t>
+            </w:r>
+            <w:r>
+              <w:rPr>
+                <w:rFonts w:ascii="Times New Roman" w:hAnsi="Times New Roman" w:cs="Times New Roman"/>
+                <w:b/>
+                <w:bCs/>
+                <w:lang w:val="en-SG"/>
+              </w:rPr>
+              <w:t>Không phải công cụ chat LLM trực tiếp.</w:t>
+            </w:r>
+            <w:r>
+              <w:rPr>
+                <w:rFonts w:ascii="Times New Roman" w:hAnsi="Times New Roman" w:cs="Times New Roman"/>
+                <w:lang w:val="en-SG"/>
+              </w:rPr>
+              <w:t> Tốc độ hiển thị phản hồi từ các đoạn code Python/LLM được tích hợp là nhanh (vài ms cho UI, vài giây nếu gọi LLM API).</w:t>
+            </w:r>
+            <w:r>
+              <w:rPr>
+                <w:rFonts w:ascii="Times New Roman" w:hAnsi="Times New Roman" w:cs="Times New Roman"/>
+                <w:lang w:val="en-SG"/>
+              </w:rPr>
+              <w:br/>
+            </w:r>
+            <w:r>
+              <w:rPr>
+                <w:rFonts w:ascii="Times New Roman" w:hAnsi="Times New Roman" w:cs="Times New Roman"/>
+                <w:b/>
+                <w:bCs/>
+                <w:lang w:val="en-SG"/>
+              </w:rPr>
+              <w:t>Upload data nguồn:</w:t>
+            </w:r>
+            <w:r>
+              <w:rPr>
+                <w:rFonts w:ascii="Times New Roman" w:hAnsi="Times New Roman" w:cs="Times New Roman"/>
+                <w:lang w:val="en-SG"/>
+              </w:rPr>
+              <w:t> Nhanh (tính theo tốc độ đọc dữ liệu vào Python, vài ms - vài giây cho file nhỏ, vài phút cho file lớn).</w:t>
+            </w:r>
+            <w:r>
+              <w:rPr>
+                <w:rFonts w:ascii="Times New Roman" w:hAnsi="Times New Roman" w:cs="Times New Roman"/>
+                <w:lang w:val="en-SG"/>
+              </w:rPr>
+              <w:br/>
+            </w:r>
+            <w:r>
+              <w:rPr>
+                <w:rFonts w:ascii="Times New Roman" w:hAnsi="Times New Roman" w:cs="Times New Roman"/>
+                <w:b/>
+                <w:bCs/>
+                <w:lang w:val="en-SG"/>
+              </w:rPr>
+              <w:t>Soạn code Python (Long context):</w:t>
+            </w:r>
+            <w:r>
+              <w:rPr>
+                <w:rFonts w:ascii="Times New Roman" w:hAnsi="Times New Roman" w:cs="Times New Roman"/>
+                <w:lang w:val="en-SG"/>
+              </w:rPr>
+              <w:t> </w:t>
+            </w:r>
+            <w:r>
+              <w:rPr>
+                <w:rFonts w:ascii="Times New Roman" w:hAnsi="Times New Roman" w:cs="Times New Roman"/>
+                <w:b/>
+                <w:bCs/>
+                <w:lang w:val="en-SG"/>
+              </w:rPr>
+              <w:t>Không tự động sinh code LLM.</w:t>
+            </w:r>
+            <w:r>
+              <w:rPr>
+                <w:rFonts w:ascii="Times New Roman" w:hAnsi="Times New Roman" w:cs="Times New Roman"/>
+                <w:lang w:val="en-SG"/>
+              </w:rPr>
+              <w:t> Tốc độ thực thi code Python là rất nhanh.</w:t>
+            </w:r>
+          </w:p>
+        </w:tc>
+        <w:tc>
+          <w:tcPr>
+            <w:tcW w:w="0" w:type="auto"/>
+            <w:hideMark/>
+          </w:tcPr>
+          <w:p>
+            <w:pPr>
+              <w:spacing w:line="259" w:lineRule="auto"/>
+              <w:cnfStyle w:val="000000100000" w:firstRow="0" w:lastRow="0" w:firstColumn="0" w:lastColumn="0" w:oddVBand="0" w:evenVBand="0" w:oddHBand="1" w:evenHBand="0" w:firstRowFirstColumn="0" w:firstRowLastColumn="0" w:lastRowFirstColumn="0" w:lastRowLastColumn="0"/>
+              <w:rPr>
+                <w:rFonts w:ascii="Times New Roman" w:hAnsi="Times New Roman" w:cs="Times New Roman"/>
+                <w:lang w:val="en-SG"/>
+              </w:rPr>
+            </w:pPr>
+            <w:r>
+              <w:rPr>
+                <w:rFonts w:ascii="Times New Roman" w:hAnsi="Times New Roman" w:cs="Times New Roman"/>
+                <w:b/>
+                <w:bCs/>
+                <w:lang w:val="en-SG"/>
+              </w:rPr>
+              <w:t>Tốc độ chuyển đổi:</w:t>
+            </w:r>
+            <w:r>
+              <w:rPr>
+                <w:rFonts w:ascii="Times New Roman" w:hAnsi="Times New Roman" w:cs="Times New Roman"/>
+                <w:lang w:val="en-SG"/>
+              </w:rPr>
+              <w:t> </w:t>
+            </w:r>
+            <w:r>
+              <w:rPr>
+                <w:rFonts w:ascii="Times New Roman" w:hAnsi="Times New Roman" w:cs="Times New Roman"/>
+                <w:b/>
+                <w:bCs/>
+                <w:lang w:val="en-SG"/>
+              </w:rPr>
+              <w:t>Không tự động sinh code LLM.</w:t>
+            </w:r>
+            <w:r>
+              <w:rPr>
+                <w:rFonts w:ascii="Times New Roman" w:hAnsi="Times New Roman" w:cs="Times New Roman"/>
+                <w:lang w:val="en-SG"/>
+              </w:rPr>
+              <w:t> Để sinh code SQL/DAX từ text, cần tích hợp LLM (qua API) vào notebook.</w:t>
+            </w:r>
+            <w:r>
+              <w:rPr>
+                <w:rFonts w:ascii="Times New Roman" w:hAnsi="Times New Roman" w:cs="Times New Roman"/>
+                <w:lang w:val="en-SG"/>
+              </w:rPr>
+              <w:br/>
+            </w:r>
+            <w:r>
+              <w:rPr>
+                <w:rFonts w:ascii="Times New Roman" w:hAnsi="Times New Roman" w:cs="Times New Roman"/>
+                <w:b/>
+                <w:bCs/>
+                <w:lang w:val="en-SG"/>
+              </w:rPr>
+              <w:t>SQL/DAX:</w:t>
+            </w:r>
+            <w:r>
+              <w:rPr>
+                <w:rFonts w:ascii="Times New Roman" w:hAnsi="Times New Roman" w:cs="Times New Roman"/>
+                <w:lang w:val="en-SG"/>
+              </w:rPr>
+              <w:t> Có thể chạy và kiểm tra code SQL/DAX dễ dàng trong môi trường Python sau khi sinh.</w:t>
+            </w:r>
+            <w:r>
+              <w:rPr>
+                <w:rFonts w:ascii="Times New Roman" w:hAnsi="Times New Roman" w:cs="Times New Roman"/>
+                <w:lang w:val="en-SG"/>
+              </w:rPr>
+              <w:br/>
+            </w:r>
+            <w:r>
+              <w:rPr>
+                <w:rFonts w:ascii="Times New Roman" w:hAnsi="Times New Roman" w:cs="Times New Roman"/>
+                <w:b/>
+                <w:bCs/>
+                <w:lang w:val="en-SG"/>
+              </w:rPr>
+              <w:t>Debug/Gợi ý:</w:t>
+            </w:r>
+            <w:r>
+              <w:rPr>
+                <w:rFonts w:ascii="Times New Roman" w:hAnsi="Times New Roman" w:cs="Times New Roman"/>
+                <w:lang w:val="en-SG"/>
+              </w:rPr>
+              <w:t> Tối ưu cho debug code Python/Data Analysis. Gợi ý từ LLM cần tích hợp riêng.</w:t>
+            </w:r>
+          </w:p>
+        </w:tc>
+        <w:tc>
+          <w:tcPr>
+            <w:tcW w:w="0" w:type="auto"/>
+            <w:hideMark/>
+          </w:tcPr>
+          <w:p>
+            <w:pPr>
+              <w:spacing w:line="259" w:lineRule="auto"/>
+              <w:cnfStyle w:val="000000100000" w:firstRow="0" w:lastRow="0" w:firstColumn="0" w:lastColumn="0" w:oddVBand="0" w:evenVBand="0" w:oddHBand="1" w:evenHBand="0" w:firstRowFirstColumn="0" w:firstRowLastColumn="0" w:lastRowFirstColumn="0" w:lastRowLastColumn="0"/>
+              <w:rPr>
+                <w:rFonts w:ascii="Times New Roman" w:hAnsi="Times New Roman" w:cs="Times New Roman"/>
+                <w:lang w:val="en-SG"/>
+              </w:rPr>
+            </w:pPr>
+            <w:r>
+              <w:rPr>
+                <w:rFonts w:ascii="Times New Roman" w:hAnsi="Times New Roman" w:cs="Times New Roman"/>
+                <w:b/>
+                <w:bCs/>
+                <w:lang w:val="en-SG"/>
+              </w:rPr>
+              <w:t>Chất lượng:</w:t>
+            </w:r>
+            <w:r>
+              <w:rPr>
+                <w:rFonts w:ascii="Times New Roman" w:hAnsi="Times New Roman" w:cs="Times New Roman"/>
+                <w:lang w:val="en-SG"/>
+              </w:rPr>
+              <w:t> Phụ thuộc vào chất lượng code do con người viết hoặc LLM được tích hợp.</w:t>
+            </w:r>
+            <w:r>
+              <w:rPr>
+                <w:rFonts w:ascii="Times New Roman" w:hAnsi="Times New Roman" w:cs="Times New Roman"/>
+                <w:lang w:val="en-SG"/>
+              </w:rPr>
+              <w:br/>
+            </w:r>
+            <w:r>
+              <w:rPr>
+                <w:rFonts w:ascii="Times New Roman" w:hAnsi="Times New Roman" w:cs="Times New Roman"/>
+                <w:b/>
+                <w:bCs/>
+                <w:lang w:val="en-SG"/>
+              </w:rPr>
+              <w:t>Ngữ cảnh/Sự thật:</w:t>
+            </w:r>
+            <w:r>
+              <w:rPr>
+                <w:rFonts w:ascii="Times New Roman" w:hAnsi="Times New Roman" w:cs="Times New Roman"/>
+                <w:lang w:val="en-SG"/>
+              </w:rPr>
+              <w:t> Do người dùng/LLM tích hợp đảm bảo.</w:t>
+            </w:r>
+            <w:r>
+              <w:rPr>
+                <w:rFonts w:ascii="Times New Roman" w:hAnsi="Times New Roman" w:cs="Times New Roman"/>
+                <w:lang w:val="en-SG"/>
+              </w:rPr>
+              <w:br/>
+            </w:r>
+            <w:r>
+              <w:rPr>
+                <w:rFonts w:ascii="Times New Roman" w:hAnsi="Times New Roman" w:cs="Times New Roman"/>
+                <w:b/>
+                <w:bCs/>
+                <w:lang w:val="en-SG"/>
+              </w:rPr>
+              <w:t>Tham chiếu:</w:t>
+            </w:r>
+            <w:r>
+              <w:rPr>
+                <w:rFonts w:ascii="Times New Roman" w:hAnsi="Times New Roman" w:cs="Times New Roman"/>
+                <w:lang w:val="en-SG"/>
+              </w:rPr>
+              <w:t> Có thể thêm thủ công qua code.</w:t>
+            </w:r>
+          </w:p>
+        </w:tc>
+      </w:tr>
+      <w:tr>
+        <w:tc>
+          <w:tcPr>
+            <w:cnfStyle w:val="001000000000" w:firstRow="0" w:lastRow="0" w:firstColumn="1" w:lastColumn="0" w:oddVBand="0" w:evenVBand="0" w:oddHBand="0" w:evenHBand="0" w:firstRowFirstColumn="0" w:firstRowLastColumn="0" w:lastRowFirstColumn="0" w:lastRowLastColumn="0"/>
+            <w:tcW w:w="0" w:type="auto"/>
+            <w:hideMark/>
+          </w:tcPr>
+          <w:p>
+            <w:pPr>
+              <w:spacing w:line="259" w:lineRule="auto"/>
+              <w:rPr>
+                <w:rFonts w:ascii="Times New Roman" w:hAnsi="Times New Roman" w:cs="Times New Roman"/>
+                <w:lang w:val="en-SG"/>
+              </w:rPr>
+            </w:pPr>
+            <w:r>
+              <w:rPr>
+                <w:rFonts w:ascii="Times New Roman" w:hAnsi="Times New Roman" w:cs="Times New Roman"/>
+                <w:lang w:val="en-SG"/>
+              </w:rPr>
+              <w:t>AnythingLLM</w:t>
+            </w:r>
+          </w:p>
+        </w:tc>
+        <w:tc>
+          <w:tcPr>
+            <w:tcW w:w="0" w:type="auto"/>
+            <w:hideMark/>
+          </w:tcPr>
+          <w:p>
+            <w:pPr>
+              <w:spacing w:line="259" w:lineRule="auto"/>
+              <w:cnfStyle w:val="000000000000" w:firstRow="0" w:lastRow="0" w:firstColumn="0" w:lastColumn="0" w:oddVBand="0" w:evenVBand="0" w:oddHBand="0" w:evenHBand="0" w:firstRowFirstColumn="0" w:firstRowLastColumn="0" w:lastRowFirstColumn="0" w:lastRowLastColumn="0"/>
+              <w:rPr>
+                <w:rFonts w:ascii="Times New Roman" w:hAnsi="Times New Roman" w:cs="Times New Roman"/>
+                <w:lang w:val="en-SG"/>
+              </w:rPr>
+            </w:pPr>
+            <w:r>
+              <w:rPr>
+                <w:rFonts w:ascii="Times New Roman" w:hAnsi="Times New Roman" w:cs="Times New Roman"/>
+                <w:b/>
+                <w:bCs/>
+                <w:lang w:val="en-SG"/>
+              </w:rPr>
+              <w:t>Hồi đáp:</w:t>
+            </w:r>
+            <w:r>
+              <w:rPr>
+                <w:rFonts w:ascii="Times New Roman" w:hAnsi="Times New Roman" w:cs="Times New Roman"/>
+                <w:lang w:val="en-SG"/>
+              </w:rPr>
+              <w:t> Trung bình - Nhanh (vài giây - vài chục giây). Tốc độ phụ thuộc vào LLM backend (API hay local) và hiệu suất RAG.</w:t>
+            </w:r>
+            <w:r>
+              <w:rPr>
+                <w:rFonts w:ascii="Times New Roman" w:hAnsi="Times New Roman" w:cs="Times New Roman"/>
+                <w:lang w:val="en-SG"/>
+              </w:rPr>
+              <w:br/>
+            </w:r>
+            <w:r>
+              <w:rPr>
+                <w:rFonts w:ascii="Times New Roman" w:hAnsi="Times New Roman" w:cs="Times New Roman"/>
+                <w:b/>
+                <w:bCs/>
+                <w:lang w:val="en-SG"/>
+              </w:rPr>
+              <w:t>Upload data nguồn:</w:t>
+            </w:r>
+            <w:r>
+              <w:rPr>
+                <w:rFonts w:ascii="Times New Roman" w:hAnsi="Times New Roman" w:cs="Times New Roman"/>
+                <w:lang w:val="en-SG"/>
+              </w:rPr>
+              <w:t> Nhanh (tính theo tốc độ index tài liệu vào Vector DB, vài giây - vài phút tùy dung lượng).</w:t>
+            </w:r>
+            <w:r>
+              <w:rPr>
+                <w:rFonts w:ascii="Times New Roman" w:hAnsi="Times New Roman" w:cs="Times New Roman"/>
+                <w:lang w:val="en-SG"/>
+              </w:rPr>
+              <w:br/>
+            </w:r>
+            <w:r>
+              <w:rPr>
+                <w:rFonts w:ascii="Times New Roman" w:hAnsi="Times New Roman" w:cs="Times New Roman"/>
+                <w:b/>
+                <w:bCs/>
+                <w:lang w:val="en-SG"/>
+              </w:rPr>
+              <w:t>Soạn code Python (Long context):</w:t>
+            </w:r>
+            <w:r>
+              <w:rPr>
+                <w:rFonts w:ascii="Times New Roman" w:hAnsi="Times New Roman" w:cs="Times New Roman"/>
+                <w:lang w:val="en-SG"/>
+              </w:rPr>
+              <w:t> Khả năng tùy thuộc vào mô hình backend và việc RAG có hỗ trợ context về code hay không. Không phải trọng tâm chính.</w:t>
+            </w:r>
+          </w:p>
+        </w:tc>
+        <w:tc>
+          <w:tcPr>
+            <w:tcW w:w="0" w:type="auto"/>
+            <w:hideMark/>
+          </w:tcPr>
+          <w:p>
+            <w:pPr>
+              <w:spacing w:line="259" w:lineRule="auto"/>
+              <w:cnfStyle w:val="000000000000" w:firstRow="0" w:lastRow="0" w:firstColumn="0" w:lastColumn="0" w:oddVBand="0" w:evenVBand="0" w:oddHBand="0" w:evenHBand="0" w:firstRowFirstColumn="0" w:firstRowLastColumn="0" w:lastRowFirstColumn="0" w:lastRowLastColumn="0"/>
+              <w:rPr>
+                <w:rFonts w:ascii="Times New Roman" w:hAnsi="Times New Roman" w:cs="Times New Roman"/>
+                <w:lang w:val="en-SG"/>
+              </w:rPr>
+            </w:pPr>
+            <w:r>
+              <w:rPr>
+                <w:rFonts w:ascii="Times New Roman" w:hAnsi="Times New Roman" w:cs="Times New Roman"/>
+                <w:b/>
+                <w:bCs/>
+                <w:lang w:val="en-SG"/>
+              </w:rPr>
+              <w:t>Tốc độ chuyển đổi:</w:t>
+            </w:r>
+            <w:r>
+              <w:rPr>
+                <w:rFonts w:ascii="Times New Roman" w:hAnsi="Times New Roman" w:cs="Times New Roman"/>
+                <w:lang w:val="en-SG"/>
+              </w:rPr>
+              <w:t> Tương tự tốc độ chat, phụ thuộc LLM backend và RAG.</w:t>
+            </w:r>
+            <w:r>
+              <w:rPr>
+                <w:rFonts w:ascii="Times New Roman" w:hAnsi="Times New Roman" w:cs="Times New Roman"/>
+                <w:lang w:val="en-SG"/>
+              </w:rPr>
+              <w:br/>
+            </w:r>
+            <w:r>
+              <w:rPr>
+                <w:rFonts w:ascii="Times New Roman" w:hAnsi="Times New Roman" w:cs="Times New Roman"/>
+                <w:b/>
+                <w:bCs/>
+                <w:lang w:val="en-SG"/>
+              </w:rPr>
+              <w:t>SQL/DAX:</w:t>
+            </w:r>
+            <w:r>
+              <w:rPr>
+                <w:rFonts w:ascii="Times New Roman" w:hAnsi="Times New Roman" w:cs="Times New Roman"/>
+                <w:lang w:val="en-SG"/>
+              </w:rPr>
+              <w:t> Khả năng phụ thuộc vào LLM backend và chất lượng dữ liệu được RAG (ví dụ: lược đồ DB, ví dụ query).</w:t>
+            </w:r>
+            <w:r>
+              <w:rPr>
+                <w:rFonts w:ascii="Times New Roman" w:hAnsi="Times New Roman" w:cs="Times New Roman"/>
+                <w:lang w:val="en-SG"/>
+              </w:rPr>
+              <w:br/>
+            </w:r>
+            <w:r>
+              <w:rPr>
+                <w:rFonts w:ascii="Times New Roman" w:hAnsi="Times New Roman" w:cs="Times New Roman"/>
+                <w:b/>
+                <w:bCs/>
+                <w:lang w:val="en-SG"/>
+              </w:rPr>
+              <w:t>Debug/Gợi ý:</w:t>
+            </w:r>
+            <w:r>
+              <w:rPr>
+                <w:rFonts w:ascii="Times New Roman" w:hAnsi="Times New Roman" w:cs="Times New Roman"/>
+                <w:lang w:val="en-SG"/>
+              </w:rPr>
+              <w:t> Hạn chế. Thường chỉ cung cấp text.</w:t>
+            </w:r>
+          </w:p>
+        </w:tc>
+        <w:tc>
+          <w:tcPr>
+            <w:tcW w:w="0" w:type="auto"/>
+            <w:hideMark/>
+          </w:tcPr>
+          <w:p>
+            <w:pPr>
+              <w:spacing w:line="259" w:lineRule="auto"/>
+              <w:cnfStyle w:val="000000000000" w:firstRow="0" w:lastRow="0" w:firstColumn="0" w:lastColumn="0" w:oddVBand="0" w:evenVBand="0" w:oddHBand="0" w:evenHBand="0" w:firstRowFirstColumn="0" w:firstRowLastColumn="0" w:lastRowFirstColumn="0" w:lastRowLastColumn="0"/>
+              <w:rPr>
+                <w:rFonts w:ascii="Times New Roman" w:hAnsi="Times New Roman" w:cs="Times New Roman"/>
+                <w:lang w:val="en-SG"/>
+              </w:rPr>
+            </w:pPr>
+            <w:r>
+              <w:rPr>
+                <w:rFonts w:ascii="Times New Roman" w:hAnsi="Times New Roman" w:cs="Times New Roman"/>
+                <w:b/>
+                <w:bCs/>
+                <w:lang w:val="en-SG"/>
+              </w:rPr>
+              <w:t>Chất lượng:</w:t>
+            </w:r>
+            <w:r>
+              <w:rPr>
+                <w:rFonts w:ascii="Times New Roman" w:hAnsi="Times New Roman" w:cs="Times New Roman"/>
+                <w:lang w:val="en-SG"/>
+              </w:rPr>
+              <w:t> Rất tốt cho các câu hỏi dựa trên dữ liệu nguồn được cung cấp (RAG).</w:t>
+            </w:r>
+            <w:r>
+              <w:rPr>
+                <w:rFonts w:ascii="Times New Roman" w:hAnsi="Times New Roman" w:cs="Times New Roman"/>
+                <w:lang w:val="en-SG"/>
+              </w:rPr>
+              <w:br/>
+            </w:r>
+            <w:r>
+              <w:rPr>
+                <w:rFonts w:ascii="Times New Roman" w:hAnsi="Times New Roman" w:cs="Times New Roman"/>
+                <w:b/>
+                <w:bCs/>
+                <w:lang w:val="en-SG"/>
+              </w:rPr>
+              <w:t>Ngữ cảnh/Sự thật:</w:t>
+            </w:r>
+            <w:r>
+              <w:rPr>
+                <w:rFonts w:ascii="Times New Roman" w:hAnsi="Times New Roman" w:cs="Times New Roman"/>
+                <w:lang w:val="en-SG"/>
+              </w:rPr>
+              <w:t> Cao do có RAG (truy xuất từ tài liệu nguồn).</w:t>
+            </w:r>
+            <w:r>
+              <w:rPr>
+                <w:rFonts w:ascii="Times New Roman" w:hAnsi="Times New Roman" w:cs="Times New Roman"/>
+                <w:lang w:val="en-SG"/>
+              </w:rPr>
+              <w:br/>
+            </w:r>
+            <w:r>
+              <w:rPr>
+                <w:rFonts w:ascii="Times New Roman" w:hAnsi="Times New Roman" w:cs="Times New Roman"/>
+                <w:b/>
+                <w:bCs/>
+                <w:lang w:val="en-SG"/>
+              </w:rPr>
+              <w:t>Tham chiếu:</w:t>
+            </w:r>
+            <w:r>
+              <w:rPr>
+                <w:rFonts w:ascii="Times New Roman" w:hAnsi="Times New Roman" w:cs="Times New Roman"/>
+                <w:lang w:val="en-SG"/>
+              </w:rPr>
+              <w:t> Cung cấp tham chiếu (nguồn tài liệu) rất tốt.</w:t>
+            </w:r>
+          </w:p>
+        </w:tc>
+      </w:tr>
+      <w:tr>
+        <w:trPr>
+          <w:cnfStyle w:val="000000100000" w:firstRow="0" w:lastRow="0" w:firstColumn="0" w:lastColumn="0" w:oddVBand="0" w:evenVBand="0" w:oddHBand="1" w:evenHBand="0" w:firstRowFirstColumn="0" w:firstRowLastColumn="0" w:lastRowFirstColumn="0" w:lastRowLastColumn="0"/>
+        </w:trPr>
+        <w:tc>
+          <w:tcPr>
+            <w:cnfStyle w:val="001000000000" w:firstRow="0" w:lastRow="0" w:firstColumn="1" w:lastColumn="0" w:oddVBand="0" w:evenVBand="0" w:oddHBand="0" w:evenHBand="0" w:firstRowFirstColumn="0" w:firstRowLastColumn="0" w:lastRowFirstColumn="0" w:lastRowLastColumn="0"/>
+            <w:tcW w:w="0" w:type="auto"/>
+            <w:hideMark/>
+          </w:tcPr>
+          <w:p>
+            <w:pPr>
+              <w:spacing w:line="259" w:lineRule="auto"/>
+              <w:rPr>
+                <w:rFonts w:ascii="Times New Roman" w:hAnsi="Times New Roman" w:cs="Times New Roman"/>
+                <w:lang w:val="en-SG"/>
+              </w:rPr>
+            </w:pPr>
+            <w:r>
+              <w:rPr>
+                <w:rFonts w:ascii="Times New Roman" w:hAnsi="Times New Roman" w:cs="Times New Roman"/>
+                <w:lang w:val="en-SG"/>
+              </w:rPr>
+              <w:t>LocalAI</w:t>
+            </w:r>
+          </w:p>
+        </w:tc>
+        <w:tc>
+          <w:tcPr>
+            <w:tcW w:w="0" w:type="auto"/>
+            <w:hideMark/>
+          </w:tcPr>
+          <w:p>
+            <w:pPr>
+              <w:spacing w:line="259" w:lineRule="auto"/>
+              <w:cnfStyle w:val="000000100000" w:firstRow="0" w:lastRow="0" w:firstColumn="0" w:lastColumn="0" w:oddVBand="0" w:evenVBand="0" w:oddHBand="1" w:evenHBand="0" w:firstRowFirstColumn="0" w:firstRowLastColumn="0" w:lastRowFirstColumn="0" w:lastRowLastColumn="0"/>
+              <w:rPr>
+                <w:rFonts w:ascii="Times New Roman" w:hAnsi="Times New Roman" w:cs="Times New Roman"/>
+                <w:lang w:val="en-SG"/>
+              </w:rPr>
+            </w:pPr>
+            <w:r>
+              <w:rPr>
+                <w:rFonts w:ascii="Times New Roman" w:hAnsi="Times New Roman" w:cs="Times New Roman"/>
+                <w:b/>
+                <w:bCs/>
+                <w:lang w:val="en-SG"/>
+              </w:rPr>
+              <w:t>Hồi đáp:</w:t>
+            </w:r>
+            <w:r>
+              <w:rPr>
+                <w:rFonts w:ascii="Times New Roman" w:hAnsi="Times New Roman" w:cs="Times New Roman"/>
+                <w:lang w:val="en-SG"/>
+              </w:rPr>
+              <w:t> Rất nhanh (tương tự Ollama, vài trăm ms - vài giây).</w:t>
+            </w:r>
+            <w:r>
+              <w:rPr>
+                <w:rFonts w:ascii="Times New Roman" w:hAnsi="Times New Roman" w:cs="Times New Roman"/>
+                <w:lang w:val="en-SG"/>
+              </w:rPr>
+              <w:br/>
+            </w:r>
+            <w:r>
+              <w:rPr>
+                <w:rFonts w:ascii="Times New Roman" w:hAnsi="Times New Roman" w:cs="Times New Roman"/>
+                <w:b/>
+                <w:bCs/>
+                <w:lang w:val="en-SG"/>
+              </w:rPr>
+              <w:t>Upload data nguồn:</w:t>
+            </w:r>
+            <w:r>
+              <w:rPr>
+                <w:rFonts w:ascii="Times New Roman" w:hAnsi="Times New Roman" w:cs="Times New Roman"/>
+                <w:lang w:val="en-SG"/>
+              </w:rPr>
+              <w:t> Rất nhanh (tính theo tốc độ đọc context vào LLM, vài ms - vài trăm ms).</w:t>
+            </w:r>
+            <w:r>
+              <w:rPr>
+                <w:rFonts w:ascii="Times New Roman" w:hAnsi="Times New Roman" w:cs="Times New Roman"/>
+                <w:lang w:val="en-SG"/>
+              </w:rPr>
+              <w:br/>
+            </w:r>
+            <w:r>
+              <w:rPr>
+                <w:rFonts w:ascii="Times New Roman" w:hAnsi="Times New Roman" w:cs="Times New Roman"/>
+                <w:b/>
+                <w:bCs/>
+                <w:lang w:val="en-SG"/>
+              </w:rPr>
+              <w:t>Soạn code Python (Long context):</w:t>
+            </w:r>
+            <w:r>
+              <w:rPr>
+                <w:rFonts w:ascii="Times New Roman" w:hAnsi="Times New Roman" w:cs="Times New Roman"/>
+                <w:lang w:val="en-SG"/>
+              </w:rPr>
+              <w:t> Nhanh (vài giây - vài chục giây).</w:t>
+            </w:r>
+          </w:p>
+        </w:tc>
+        <w:tc>
+          <w:tcPr>
+            <w:tcW w:w="0" w:type="auto"/>
+            <w:hideMark/>
+          </w:tcPr>
+          <w:p>
+            <w:pPr>
+              <w:spacing w:line="259" w:lineRule="auto"/>
+              <w:cnfStyle w:val="000000100000" w:firstRow="0" w:lastRow="0" w:firstColumn="0" w:lastColumn="0" w:oddVBand="0" w:evenVBand="0" w:oddHBand="1" w:evenHBand="0" w:firstRowFirstColumn="0" w:firstRowLastColumn="0" w:lastRowFirstColumn="0" w:lastRowLastColumn="0"/>
+              <w:rPr>
+                <w:rFonts w:ascii="Times New Roman" w:hAnsi="Times New Roman" w:cs="Times New Roman"/>
+                <w:lang w:val="en-SG"/>
+              </w:rPr>
+            </w:pPr>
+            <w:r>
+              <w:rPr>
+                <w:rFonts w:ascii="Times New Roman" w:hAnsi="Times New Roman" w:cs="Times New Roman"/>
+                <w:b/>
+                <w:bCs/>
+                <w:lang w:val="en-SG"/>
+              </w:rPr>
+              <w:t>Tốc độ chuyển đổi:</w:t>
+            </w:r>
+            <w:r>
+              <w:rPr>
+                <w:rFonts w:ascii="Times New Roman" w:hAnsi="Times New Roman" w:cs="Times New Roman"/>
+                <w:lang w:val="en-SG"/>
+              </w:rPr>
+              <w:t> Nhanh (vài giây - vài chục giây tùy độ phức tạp của yêu cầu và mô hình).</w:t>
+            </w:r>
+            <w:r>
+              <w:rPr>
+                <w:rFonts w:ascii="Times New Roman" w:hAnsi="Times New Roman" w:cs="Times New Roman"/>
+                <w:lang w:val="en-SG"/>
+              </w:rPr>
+              <w:br/>
+            </w:r>
+            <w:r>
+              <w:rPr>
+                <w:rFonts w:ascii="Times New Roman" w:hAnsi="Times New Roman" w:cs="Times New Roman"/>
+                <w:b/>
+                <w:bCs/>
+                <w:lang w:val="en-SG"/>
+              </w:rPr>
+              <w:t>SQL/DAX:</w:t>
+            </w:r>
+            <w:r>
+              <w:rPr>
+                <w:rFonts w:ascii="Times New Roman" w:hAnsi="Times New Roman" w:cs="Times New Roman"/>
+                <w:lang w:val="en-SG"/>
+              </w:rPr>
+              <w:t> Khả năng phụ thuộc hoàn toàn vào mô hình.</w:t>
+            </w:r>
+            <w:r>
+              <w:rPr>
+                <w:rFonts w:ascii="Times New Roman" w:hAnsi="Times New Roman" w:cs="Times New Roman"/>
+                <w:lang w:val="en-SG"/>
+              </w:rPr>
+              <w:br/>
+            </w:r>
+            <w:r>
+              <w:rPr>
+                <w:rFonts w:ascii="Times New Roman" w:hAnsi="Times New Roman" w:cs="Times New Roman"/>
+                <w:b/>
+                <w:bCs/>
+                <w:lang w:val="en-SG"/>
+              </w:rPr>
+              <w:t>Debug/Gợi ý:</w:t>
+            </w:r>
+            <w:r>
+              <w:rPr>
+                <w:rFonts w:ascii="Times New Roman" w:hAnsi="Times New Roman" w:cs="Times New Roman"/>
+                <w:lang w:val="en-SG"/>
+              </w:rPr>
+              <w:t> Hạn chế. Giao diện API, không có UI trực tiếp.</w:t>
+            </w:r>
+          </w:p>
+        </w:tc>
+        <w:tc>
+          <w:tcPr>
+            <w:tcW w:w="0" w:type="auto"/>
+            <w:hideMark/>
+          </w:tcPr>
+          <w:p>
+            <w:pPr>
+              <w:spacing w:line="259" w:lineRule="auto"/>
+              <w:cnfStyle w:val="000000100000" w:firstRow="0" w:lastRow="0" w:firstColumn="0" w:lastColumn="0" w:oddVBand="0" w:evenVBand="0" w:oddHBand="1" w:evenHBand="0" w:firstRowFirstColumn="0" w:firstRowLastColumn="0" w:lastRowFirstColumn="0" w:lastRowLastColumn="0"/>
+              <w:rPr>
+                <w:rFonts w:ascii="Times New Roman" w:hAnsi="Times New Roman" w:cs="Times New Roman"/>
+                <w:lang w:val="en-SG"/>
+              </w:rPr>
+            </w:pPr>
+            <w:r>
+              <w:rPr>
+                <w:rFonts w:ascii="Times New Roman" w:hAnsi="Times New Roman" w:cs="Times New Roman"/>
+                <w:b/>
+                <w:bCs/>
+                <w:lang w:val="en-SG"/>
+              </w:rPr>
+              <w:t>Phụ thuộc mô hình:</w:t>
+            </w:r>
+            <w:r>
+              <w:rPr>
+                <w:rFonts w:ascii="Times New Roman" w:hAnsi="Times New Roman" w:cs="Times New Roman"/>
+                <w:lang w:val="en-SG"/>
+              </w:rPr>
+              <w:t> Hoàn toàn dựa vào mô hình cục bộ được tải.</w:t>
+            </w:r>
+            <w:r>
+              <w:rPr>
+                <w:rFonts w:ascii="Times New Roman" w:hAnsi="Times New Roman" w:cs="Times New Roman"/>
+                <w:lang w:val="en-SG"/>
+              </w:rPr>
+              <w:br/>
+            </w:r>
+            <w:r>
+              <w:rPr>
+                <w:rFonts w:ascii="Times New Roman" w:hAnsi="Times New Roman" w:cs="Times New Roman"/>
+                <w:b/>
+                <w:bCs/>
+                <w:lang w:val="en-SG"/>
+              </w:rPr>
+              <w:t>Ngữ cảnh/Sự thật:</w:t>
+            </w:r>
+            <w:r>
+              <w:rPr>
+                <w:rFonts w:ascii="Times New Roman" w:hAnsi="Times New Roman" w:cs="Times New Roman"/>
+                <w:lang w:val="en-SG"/>
+              </w:rPr>
+              <w:t> Tốt nếu mô hình được huấn luyện tốt.</w:t>
+            </w:r>
+            <w:r>
+              <w:rPr>
+                <w:rFonts w:ascii="Times New Roman" w:hAnsi="Times New Roman" w:cs="Times New Roman"/>
+                <w:lang w:val="en-SG"/>
+              </w:rPr>
+              <w:br/>
+            </w:r>
+            <w:r>
+              <w:rPr>
+                <w:rFonts w:ascii="Times New Roman" w:hAnsi="Times New Roman" w:cs="Times New Roman"/>
+                <w:b/>
+                <w:bCs/>
+                <w:lang w:val="en-SG"/>
+              </w:rPr>
+              <w:t>Tham chiếu:</w:t>
+            </w:r>
+            <w:r>
+              <w:rPr>
+                <w:rFonts w:ascii="Times New Roman" w:hAnsi="Times New Roman" w:cs="Times New Roman"/>
+                <w:lang w:val="en-SG"/>
+              </w:rPr>
+              <w:t> Không có tham chiếu tự động.</w:t>
+            </w:r>
+          </w:p>
+        </w:tc>
+      </w:tr>
+      <w:tr>
+        <w:tc>
+          <w:tcPr>
+            <w:cnfStyle w:val="001000000000" w:firstRow="0" w:lastRow="0" w:firstColumn="1" w:lastColumn="0" w:oddVBand="0" w:evenVBand="0" w:oddHBand="0" w:evenHBand="0" w:firstRowFirstColumn="0" w:firstRowLastColumn="0" w:lastRowFirstColumn="0" w:lastRowLastColumn="0"/>
+            <w:tcW w:w="0" w:type="auto"/>
+            <w:hideMark/>
+          </w:tcPr>
+          <w:p>
+            <w:pPr>
+              <w:spacing w:line="259" w:lineRule="auto"/>
+              <w:rPr>
+                <w:rFonts w:ascii="Times New Roman" w:hAnsi="Times New Roman" w:cs="Times New Roman"/>
+                <w:lang w:val="en-SG"/>
+              </w:rPr>
+            </w:pPr>
+            <w:r>
+              <w:rPr>
+                <w:rFonts w:ascii="Times New Roman" w:hAnsi="Times New Roman" w:cs="Times New Roman"/>
+                <w:lang w:val="en-SG"/>
+              </w:rPr>
+              <w:t>Open WebUI</w:t>
+            </w:r>
+          </w:p>
+        </w:tc>
+        <w:tc>
+          <w:tcPr>
+            <w:tcW w:w="0" w:type="auto"/>
+            <w:hideMark/>
+          </w:tcPr>
+          <w:p>
+            <w:pPr>
+              <w:spacing w:line="259" w:lineRule="auto"/>
+              <w:cnfStyle w:val="000000000000" w:firstRow="0" w:lastRow="0" w:firstColumn="0" w:lastColumn="0" w:oddVBand="0" w:evenVBand="0" w:oddHBand="0" w:evenHBand="0" w:firstRowFirstColumn="0" w:firstRowLastColumn="0" w:lastRowFirstColumn="0" w:lastRowLastColumn="0"/>
+              <w:rPr>
+                <w:rFonts w:ascii="Times New Roman" w:hAnsi="Times New Roman" w:cs="Times New Roman"/>
+                <w:lang w:val="en-SG"/>
+              </w:rPr>
+            </w:pPr>
+            <w:r>
+              <w:rPr>
+                <w:rFonts w:ascii="Times New Roman" w:hAnsi="Times New Roman" w:cs="Times New Roman"/>
+                <w:b/>
+                <w:bCs/>
+                <w:lang w:val="en-SG"/>
+              </w:rPr>
+              <w:t>Hồi đáp:</w:t>
+            </w:r>
+            <w:r>
+              <w:rPr>
+                <w:rFonts w:ascii="Times New Roman" w:hAnsi="Times New Roman" w:cs="Times New Roman"/>
+                <w:lang w:val="en-SG"/>
+              </w:rPr>
+              <w:t> Rất nhanh (phụ thuộc vào backend Ollama/LocalAI/API, vài trăm ms - vài giây).</w:t>
+            </w:r>
+            <w:r>
+              <w:rPr>
+                <w:rFonts w:ascii="Times New Roman" w:hAnsi="Times New Roman" w:cs="Times New Roman"/>
+                <w:lang w:val="en-SG"/>
+              </w:rPr>
+              <w:br/>
+            </w:r>
+            <w:r>
+              <w:rPr>
+                <w:rFonts w:ascii="Times New Roman" w:hAnsi="Times New Roman" w:cs="Times New Roman"/>
+                <w:b/>
+                <w:bCs/>
+                <w:lang w:val="en-SG"/>
+              </w:rPr>
+              <w:t>Upload data nguồn:</w:t>
+            </w:r>
+            <w:r>
+              <w:rPr>
+                <w:rFonts w:ascii="Times New Roman" w:hAnsi="Times New Roman" w:cs="Times New Roman"/>
+                <w:lang w:val="en-SG"/>
+              </w:rPr>
+              <w:t> Rất nhanh (tính theo tốc độ đọc context vào LLM, vài ms - vài trăm ms). Có tích hợp RAG, tốc độ upload dữ liệu nguồn cho RAG tương tự AnythingLLM.</w:t>
+            </w:r>
+            <w:r>
+              <w:rPr>
+                <w:rFonts w:ascii="Times New Roman" w:hAnsi="Times New Roman" w:cs="Times New Roman"/>
+                <w:lang w:val="en-SG"/>
+              </w:rPr>
+              <w:br/>
+            </w:r>
+            <w:r>
+              <w:rPr>
+                <w:rFonts w:ascii="Times New Roman" w:hAnsi="Times New Roman" w:cs="Times New Roman"/>
+                <w:b/>
+                <w:bCs/>
+                <w:lang w:val="en-SG"/>
+              </w:rPr>
+              <w:t>Soạn code Python (Long context):</w:t>
+            </w:r>
+            <w:r>
+              <w:rPr>
+                <w:rFonts w:ascii="Times New Roman" w:hAnsi="Times New Roman" w:cs="Times New Roman"/>
+                <w:lang w:val="en-SG"/>
+              </w:rPr>
+              <w:t> Nhanh (vài giây - vài chục giây), phụ thuộc backend LLM.</w:t>
+            </w:r>
+          </w:p>
+        </w:tc>
+        <w:tc>
+          <w:tcPr>
+            <w:tcW w:w="0" w:type="auto"/>
+            <w:hideMark/>
+          </w:tcPr>
+          <w:p>
+            <w:pPr>
+              <w:spacing w:line="259" w:lineRule="auto"/>
+              <w:cnfStyle w:val="000000000000" w:firstRow="0" w:lastRow="0" w:firstColumn="0" w:lastColumn="0" w:oddVBand="0" w:evenVBand="0" w:oddHBand="0" w:evenHBand="0" w:firstRowFirstColumn="0" w:firstRowLastColumn="0" w:lastRowFirstColumn="0" w:lastRowLastColumn="0"/>
+              <w:rPr>
+                <w:rFonts w:ascii="Times New Roman" w:hAnsi="Times New Roman" w:cs="Times New Roman"/>
+                <w:lang w:val="en-SG"/>
+              </w:rPr>
+            </w:pPr>
+            <w:r>
+              <w:rPr>
+                <w:rFonts w:ascii="Times New Roman" w:hAnsi="Times New Roman" w:cs="Times New Roman"/>
+                <w:b/>
+                <w:bCs/>
+                <w:lang w:val="en-SG"/>
+              </w:rPr>
+              <w:t>Tốc độ chuyển đổi:</w:t>
+            </w:r>
+            <w:r>
+              <w:rPr>
+                <w:rFonts w:ascii="Times New Roman" w:hAnsi="Times New Roman" w:cs="Times New Roman"/>
+                <w:lang w:val="en-SG"/>
+              </w:rPr>
+              <w:t> Nhanh (vài giây - vài chục giây), phụ thuộc backend LLM.</w:t>
+            </w:r>
+            <w:r>
+              <w:rPr>
+                <w:rFonts w:ascii="Times New Roman" w:hAnsi="Times New Roman" w:cs="Times New Roman"/>
+                <w:lang w:val="en-SG"/>
+              </w:rPr>
+              <w:br/>
+            </w:r>
+            <w:r>
+              <w:rPr>
+                <w:rFonts w:ascii="Times New Roman" w:hAnsi="Times New Roman" w:cs="Times New Roman"/>
+                <w:b/>
+                <w:bCs/>
+                <w:lang w:val="en-SG"/>
+              </w:rPr>
+              <w:t>SQL/DAX:</w:t>
+            </w:r>
+            <w:r>
+              <w:rPr>
+                <w:rFonts w:ascii="Times New Roman" w:hAnsi="Times New Roman" w:cs="Times New Roman"/>
+                <w:lang w:val="en-SG"/>
+              </w:rPr>
+              <w:t> Khả năng phụ thuộc vào mô hình backend. Có thể tích hợp RAG với lược đồ DB để tăng độ chính xác.</w:t>
+            </w:r>
+            <w:r>
+              <w:rPr>
+                <w:rFonts w:ascii="Times New Roman" w:hAnsi="Times New Roman" w:cs="Times New Roman"/>
+                <w:lang w:val="en-SG"/>
+              </w:rPr>
+              <w:br/>
+            </w:r>
+            <w:r>
+              <w:rPr>
+                <w:rFonts w:ascii="Times New Roman" w:hAnsi="Times New Roman" w:cs="Times New Roman"/>
+                <w:b/>
+                <w:bCs/>
+                <w:lang w:val="en-SG"/>
+              </w:rPr>
+              <w:t>Debug/Gợi ý:</w:t>
+            </w:r>
+            <w:r>
+              <w:rPr>
+                <w:rFonts w:ascii="Times New Roman" w:hAnsi="Times New Roman" w:cs="Times New Roman"/>
+                <w:lang w:val="en-SG"/>
+              </w:rPr>
+              <w:t> Hạn chế, chỉ cung cấp text. Cần kiểm tra thủ công.</w:t>
+            </w:r>
+          </w:p>
+        </w:tc>
+        <w:tc>
+          <w:tcPr>
+            <w:tcW w:w="0" w:type="auto"/>
+            <w:hideMark/>
+          </w:tcPr>
+          <w:p>
+            <w:pPr>
+              <w:spacing w:line="259" w:lineRule="auto"/>
+              <w:cnfStyle w:val="000000000000" w:firstRow="0" w:lastRow="0" w:firstColumn="0" w:lastColumn="0" w:oddVBand="0" w:evenVBand="0" w:oddHBand="0" w:evenHBand="0" w:firstRowFirstColumn="0" w:firstRowLastColumn="0" w:lastRowFirstColumn="0" w:lastRowLastColumn="0"/>
+              <w:rPr>
+                <w:rFonts w:ascii="Times New Roman" w:hAnsi="Times New Roman" w:cs="Times New Roman"/>
+                <w:lang w:val="en-SG"/>
+              </w:rPr>
+            </w:pPr>
+            <w:r>
+              <w:rPr>
+                <w:rFonts w:ascii="Times New Roman" w:hAnsi="Times New Roman" w:cs="Times New Roman"/>
+                <w:b/>
+                <w:bCs/>
+                <w:lang w:val="en-SG"/>
+              </w:rPr>
+              <w:t>Phụ thuộc mô hình/Backend:</w:t>
+            </w:r>
+            <w:r>
+              <w:rPr>
+                <w:rFonts w:ascii="Times New Roman" w:hAnsi="Times New Roman" w:cs="Times New Roman"/>
+                <w:lang w:val="en-SG"/>
+              </w:rPr>
+              <w:t> Tốt nếu mô hình backend tốt.</w:t>
+            </w:r>
+            <w:r>
+              <w:rPr>
+                <w:rFonts w:ascii="Times New Roman" w:hAnsi="Times New Roman" w:cs="Times New Roman"/>
+                <w:lang w:val="en-SG"/>
+              </w:rPr>
+              <w:br/>
+            </w:r>
+            <w:r>
+              <w:rPr>
+                <w:rFonts w:ascii="Times New Roman" w:hAnsi="Times New Roman" w:cs="Times New Roman"/>
+                <w:b/>
+                <w:bCs/>
+                <w:lang w:val="en-SG"/>
+              </w:rPr>
+              <w:t>Ngữ cảnh/Sự thật:</w:t>
+            </w:r>
+            <w:r>
+              <w:rPr>
+                <w:rFonts w:ascii="Times New Roman" w:hAnsi="Times New Roman" w:cs="Times New Roman"/>
+                <w:lang w:val="en-SG"/>
+              </w:rPr>
+              <w:t> Cao nếu có RAG với dữ liệu nguồn.</w:t>
+            </w:r>
+            <w:r>
+              <w:rPr>
+                <w:rFonts w:ascii="Times New Roman" w:hAnsi="Times New Roman" w:cs="Times New Roman"/>
+                <w:lang w:val="en-SG"/>
+              </w:rPr>
+              <w:br/>
+            </w:r>
+            <w:r>
+              <w:rPr>
+                <w:rFonts w:ascii="Times New Roman" w:hAnsi="Times New Roman" w:cs="Times New Roman"/>
+                <w:b/>
+                <w:bCs/>
+                <w:lang w:val="en-SG"/>
+              </w:rPr>
+              <w:t>Tham chiếu:</w:t>
+            </w:r>
+            <w:r>
+              <w:rPr>
+                <w:rFonts w:ascii="Times New Roman" w:hAnsi="Times New Roman" w:cs="Times New Roman"/>
+                <w:lang w:val="en-SG"/>
+              </w:rPr>
+              <w:t> Có thể hiển thị nguồn nếu RAG được cấu hình.</w:t>
+            </w:r>
+          </w:p>
+        </w:tc>
+      </w:tr>
+      <w:tr>
+        <w:trPr>
+          <w:cnfStyle w:val="000000100000" w:firstRow="0" w:lastRow="0" w:firstColumn="0" w:lastColumn="0" w:oddVBand="0" w:evenVBand="0" w:oddHBand="1" w:evenHBand="0" w:firstRowFirstColumn="0" w:firstRowLastColumn="0" w:lastRowFirstColumn="0" w:lastRowLastColumn="0"/>
+        </w:trPr>
+        <w:tc>
+          <w:tcPr>
+            <w:cnfStyle w:val="001000000000" w:firstRow="0" w:lastRow="0" w:firstColumn="1" w:lastColumn="0" w:oddVBand="0" w:evenVBand="0" w:oddHBand="0" w:evenHBand="0" w:firstRowFirstColumn="0" w:firstRowLastColumn="0" w:lastRowFirstColumn="0" w:lastRowLastColumn="0"/>
+            <w:tcW w:w="0" w:type="auto"/>
+            <w:hideMark/>
+          </w:tcPr>
+          <w:p>
+            <w:pPr>
+              <w:spacing w:line="259" w:lineRule="auto"/>
+              <w:rPr>
+                <w:rFonts w:ascii="Times New Roman" w:hAnsi="Times New Roman" w:cs="Times New Roman"/>
+                <w:lang w:val="en-SG"/>
+              </w:rPr>
+            </w:pPr>
+            <w:r>
+              <w:rPr>
+                <w:rFonts w:ascii="Times New Roman" w:hAnsi="Times New Roman" w:cs="Times New Roman"/>
+                <w:lang w:val="en-SG"/>
+              </w:rPr>
+              <w:t>Text Generation WebUI (Oobabooga)</w:t>
+            </w:r>
+          </w:p>
+        </w:tc>
+        <w:tc>
+          <w:tcPr>
+            <w:tcW w:w="0" w:type="auto"/>
+            <w:hideMark/>
+          </w:tcPr>
+          <w:p>
+            <w:pPr>
+              <w:spacing w:line="259" w:lineRule="auto"/>
+              <w:cnfStyle w:val="000000100000" w:firstRow="0" w:lastRow="0" w:firstColumn="0" w:lastColumn="0" w:oddVBand="0" w:evenVBand="0" w:oddHBand="1" w:evenHBand="0" w:firstRowFirstColumn="0" w:firstRowLastColumn="0" w:lastRowFirstColumn="0" w:lastRowLastColumn="0"/>
+              <w:rPr>
+                <w:rFonts w:ascii="Times New Roman" w:hAnsi="Times New Roman" w:cs="Times New Roman"/>
+                <w:lang w:val="en-SG"/>
+              </w:rPr>
+            </w:pPr>
+            <w:r>
+              <w:rPr>
+                <w:rFonts w:ascii="Times New Roman" w:hAnsi="Times New Roman" w:cs="Times New Roman"/>
+                <w:b/>
+                <w:bCs/>
+                <w:lang w:val="en-SG"/>
+              </w:rPr>
+              <w:t>Hồi đáp:</w:t>
+            </w:r>
+            <w:r>
+              <w:rPr>
+                <w:rFonts w:ascii="Times New Roman" w:hAnsi="Times New Roman" w:cs="Times New Roman"/>
+                <w:lang w:val="en-SG"/>
+              </w:rPr>
+              <w:t> Rất nhanh (tương tự Ollama, vài trăm ms - vài giây).</w:t>
+            </w:r>
+            <w:r>
+              <w:rPr>
+                <w:rFonts w:ascii="Times New Roman" w:hAnsi="Times New Roman" w:cs="Times New Roman"/>
+                <w:lang w:val="en-SG"/>
+              </w:rPr>
+              <w:br/>
+            </w:r>
+            <w:r>
+              <w:rPr>
+                <w:rFonts w:ascii="Times New Roman" w:hAnsi="Times New Roman" w:cs="Times New Roman"/>
+                <w:b/>
+                <w:bCs/>
+                <w:lang w:val="en-SG"/>
+              </w:rPr>
+              <w:t>Upload data nguồn:</w:t>
+            </w:r>
+            <w:r>
+              <w:rPr>
+                <w:rFonts w:ascii="Times New Roman" w:hAnsi="Times New Roman" w:cs="Times New Roman"/>
+                <w:lang w:val="en-SG"/>
+              </w:rPr>
+              <w:t> Rất nhanh (tính theo tốc độ đọc context vào LLM, vài ms - vài trăm ms). Có các extension để xử lý dữ liệu phức tạp hơn.</w:t>
+            </w:r>
+            <w:r>
+              <w:rPr>
+                <w:rFonts w:ascii="Times New Roman" w:hAnsi="Times New Roman" w:cs="Times New Roman"/>
+                <w:lang w:val="en-SG"/>
+              </w:rPr>
+              <w:br/>
+            </w:r>
+            <w:r>
+              <w:rPr>
+                <w:rFonts w:ascii="Times New Roman" w:hAnsi="Times New Roman" w:cs="Times New Roman"/>
+                <w:b/>
+                <w:bCs/>
+                <w:lang w:val="en-SG"/>
+              </w:rPr>
+              <w:t>Soạn code Python (Long context):</w:t>
+            </w:r>
+            <w:r>
+              <w:rPr>
+                <w:rFonts w:ascii="Times New Roman" w:hAnsi="Times New Roman" w:cs="Times New Roman"/>
+                <w:lang w:val="en-SG"/>
+              </w:rPr>
+              <w:t> Nhanh (vài giây - vài chục giây), phụ thuộc mô hình.</w:t>
+            </w:r>
+          </w:p>
+        </w:tc>
+        <w:tc>
+          <w:tcPr>
+            <w:tcW w:w="0" w:type="auto"/>
+            <w:hideMark/>
+          </w:tcPr>
+          <w:p>
+            <w:pPr>
+              <w:spacing w:line="259" w:lineRule="auto"/>
+              <w:cnfStyle w:val="000000100000" w:firstRow="0" w:lastRow="0" w:firstColumn="0" w:lastColumn="0" w:oddVBand="0" w:evenVBand="0" w:oddHBand="1" w:evenHBand="0" w:firstRowFirstColumn="0" w:firstRowLastColumn="0" w:lastRowFirstColumn="0" w:lastRowLastColumn="0"/>
+              <w:rPr>
+                <w:rFonts w:ascii="Times New Roman" w:hAnsi="Times New Roman" w:cs="Times New Roman"/>
+                <w:lang w:val="en-SG"/>
+              </w:rPr>
+            </w:pPr>
+            <w:r>
+              <w:rPr>
+                <w:rFonts w:ascii="Times New Roman" w:hAnsi="Times New Roman" w:cs="Times New Roman"/>
+                <w:b/>
+                <w:bCs/>
+                <w:lang w:val="en-SG"/>
+              </w:rPr>
+              <w:t>Tốc độ chuyển đổi:</w:t>
+            </w:r>
+            <w:r>
+              <w:rPr>
+                <w:rFonts w:ascii="Times New Roman" w:hAnsi="Times New Roman" w:cs="Times New Roman"/>
+                <w:lang w:val="en-SG"/>
+              </w:rPr>
+              <w:t> Nhanh (vài giây - vài chục giây), phụ thuộc mô hình.</w:t>
+            </w:r>
+            <w:r>
+              <w:rPr>
+                <w:rFonts w:ascii="Times New Roman" w:hAnsi="Times New Roman" w:cs="Times New Roman"/>
+                <w:lang w:val="en-SG"/>
+              </w:rPr>
+              <w:br/>
+            </w:r>
+            <w:r>
+              <w:rPr>
+                <w:rFonts w:ascii="Times New Roman" w:hAnsi="Times New Roman" w:cs="Times New Roman"/>
+                <w:b/>
+                <w:bCs/>
+                <w:lang w:val="en-SG"/>
+              </w:rPr>
+              <w:t>SQL/DAX:</w:t>
+            </w:r>
+            <w:r>
+              <w:rPr>
+                <w:rFonts w:ascii="Times New Roman" w:hAnsi="Times New Roman" w:cs="Times New Roman"/>
+                <w:lang w:val="en-SG"/>
+              </w:rPr>
+              <w:t> Khả năng phụ thuộc hoàn toàn vào mô hình. Có thể sử dụng các extension để hỗ trợ specific task.</w:t>
+            </w:r>
+            <w:r>
+              <w:rPr>
+                <w:rFonts w:ascii="Times New Roman" w:hAnsi="Times New Roman" w:cs="Times New Roman"/>
+                <w:lang w:val="en-SG"/>
+              </w:rPr>
+              <w:br/>
+            </w:r>
+            <w:r>
+              <w:rPr>
+                <w:rFonts w:ascii="Times New Roman" w:hAnsi="Times New Roman" w:cs="Times New Roman"/>
+                <w:b/>
+                <w:bCs/>
+                <w:lang w:val="en-SG"/>
+              </w:rPr>
+              <w:t>Debug/Gợi ý:</w:t>
+            </w:r>
+            <w:r>
+              <w:rPr>
+                <w:rFonts w:ascii="Times New Roman" w:hAnsi="Times New Roman" w:cs="Times New Roman"/>
+                <w:lang w:val="en-SG"/>
+              </w:rPr>
+              <w:t> Hạn chế, giao diện chat thông thường. Kiểm tra cần thủ công.</w:t>
+            </w:r>
+          </w:p>
+        </w:tc>
+        <w:tc>
+          <w:tcPr>
+            <w:tcW w:w="0" w:type="auto"/>
+            <w:hideMark/>
+          </w:tcPr>
+          <w:p>
+            <w:pPr>
+              <w:spacing w:line="259" w:lineRule="auto"/>
+              <w:cnfStyle w:val="000000100000" w:firstRow="0" w:lastRow="0" w:firstColumn="0" w:lastColumn="0" w:oddVBand="0" w:evenVBand="0" w:oddHBand="1" w:evenHBand="0" w:firstRowFirstColumn="0" w:firstRowLastColumn="0" w:lastRowFirstColumn="0" w:lastRowLastColumn="0"/>
+              <w:rPr>
+                <w:rFonts w:ascii="Times New Roman" w:hAnsi="Times New Roman" w:cs="Times New Roman"/>
+                <w:lang w:val="en-SG"/>
+              </w:rPr>
+            </w:pPr>
+            <w:r>
+              <w:rPr>
+                <w:rFonts w:ascii="Times New Roman" w:hAnsi="Times New Roman" w:cs="Times New Roman"/>
+                <w:b/>
+                <w:bCs/>
+                <w:lang w:val="en-SG"/>
+              </w:rPr>
+              <w:t>Phụ thuộc mô hình:</w:t>
+            </w:r>
+            <w:r>
+              <w:rPr>
+                <w:rFonts w:ascii="Times New Roman" w:hAnsi="Times New Roman" w:cs="Times New Roman"/>
+                <w:lang w:val="en-SG"/>
+              </w:rPr>
+              <w:t> Rất linh hoạt trong việc tải và thử nghiệm nhiều mô hình khác nhau, nên chất lượng hoàn toàn tùy thuộc vào mô hình được chọn.</w:t>
+            </w:r>
+            <w:r>
+              <w:rPr>
+                <w:rFonts w:ascii="Times New Roman" w:hAnsi="Times New Roman" w:cs="Times New Roman"/>
+                <w:lang w:val="en-SG"/>
+              </w:rPr>
+              <w:br/>
+            </w:r>
+            <w:r>
+              <w:rPr>
+                <w:rFonts w:ascii="Times New Roman" w:hAnsi="Times New Roman" w:cs="Times New Roman"/>
+                <w:b/>
+                <w:bCs/>
+                <w:lang w:val="en-SG"/>
+              </w:rPr>
+              <w:t>Ngữ cảnh/Sự thật:</w:t>
+            </w:r>
+            <w:r>
+              <w:rPr>
+                <w:rFonts w:ascii="Times New Roman" w:hAnsi="Times New Roman" w:cs="Times New Roman"/>
+                <w:lang w:val="en-SG"/>
+              </w:rPr>
+              <w:t> Tốt nếu mô hình được huấn luyện tốt.</w:t>
+            </w:r>
+            <w:r>
+              <w:rPr>
+                <w:rFonts w:ascii="Times New Roman" w:hAnsi="Times New Roman" w:cs="Times New Roman"/>
+                <w:lang w:val="en-SG"/>
+              </w:rPr>
+              <w:br/>
+            </w:r>
+            <w:r>
+              <w:rPr>
+                <w:rFonts w:ascii="Times New Roman" w:hAnsi="Times New Roman" w:cs="Times New Roman"/>
+                <w:b/>
+                <w:bCs/>
+                <w:lang w:val="en-SG"/>
+              </w:rPr>
+              <w:t>Tham chiếu:</w:t>
+            </w:r>
+            <w:r>
+              <w:rPr>
+                <w:rFonts w:ascii="Times New Roman" w:hAnsi="Times New Roman" w:cs="Times New Roman"/>
+                <w:lang w:val="en-SG"/>
+              </w:rPr>
+              <w:t> Không có tham chiếu tự động trừ khi mô hình hoặc extension hỗ trợ.</w:t>
+            </w:r>
+          </w:p>
+        </w:tc>
+      </w:tr>
+    </w:tbl>
+    <w:p>
+      <w:pPr>
+        <w:spacing w:after="0"/>
+        <w:rPr>
+          <w:rFonts w:ascii="Times New Roman" w:hAnsi="Times New Roman" w:cs="Times New Roman"/>
+          <w:lang w:val="en-SG"/>
+        </w:rPr>
+      </w:pPr>
+      <w:r>
+        <w:rPr>
+          <w:rFonts w:ascii="Times New Roman" w:hAnsi="Times New Roman" w:cs="Times New Roman"/>
+          <w:lang w:val="en-SG"/>
+        </w:rPr>
+        <w:pict w14:anchorId="4BF24D83">
+          <v:rect id="_x0000_i1031" style="width:0;height:3pt" o:hralign="center" o:hrstd="t" o:hrnoshade="t" o:hr="t" fillcolor="#f0f6fc" stroked="f"/>
+        </w:pict>
+      </w:r>
+    </w:p>
+    <w:p>
+      <w:pPr>
+        <w:spacing w:after="0"/>
+        <w:rPr>
+          <w:rFonts w:ascii="Times New Roman" w:hAnsi="Times New Roman" w:cs="Times New Roman"/>
+          <w:lang w:val="en-SG"/>
+        </w:rPr>
+      </w:pPr>
+      <w:r>
+        <w:rPr>
+          <w:rFonts w:ascii="Times New Roman" w:hAnsi="Times New Roman" w:cs="Times New Roman"/>
+          <w:b/>
+          <w:bCs/>
+          <w:lang w:val="en-SG"/>
+        </w:rPr>
+        <w:t>Giải thích thêm:</w:t>
+      </w:r>
+    </w:p>
+    <w:p>
+      <w:pPr>
+        <w:numPr>
+          <w:ilvl w:val="0"/>
+          <w:numId w:val="1"/>
+        </w:numPr>
+        <w:spacing w:after="0"/>
+        <w:rPr>
+          <w:rFonts w:ascii="Times New Roman" w:hAnsi="Times New Roman" w:cs="Times New Roman"/>
+          <w:lang w:val="en-SG"/>
+        </w:rPr>
+      </w:pPr>
+      <w:r>
+        <w:rPr>
+          <w:rFonts w:ascii="Times New Roman" w:hAnsi="Times New Roman" w:cs="Times New Roman"/>
+          <w:b/>
+          <w:bCs/>
+          <w:lang w:val="en-SG"/>
+        </w:rPr>
+        <w:t>Tốc độ "ms"</w:t>
+      </w:r>
+      <w:r>
+        <w:rPr>
+          <w:rFonts w:ascii="Times New Roman" w:hAnsi="Times New Roman" w:cs="Times New Roman"/>
+          <w:lang w:val="en-SG"/>
+        </w:rPr>
+        <w:t>: Rất khó để định lượng chính xác "ms" vì nó biến động lớn. Các giá trị trên mang tính tương đối và giả định bạn đang sử dụng phần cứng tốt (có GPU) cho các công cụ chạy LLM cục bộ.</w:t>
+      </w:r>
+    </w:p>
+    <w:p>
+      <w:pPr>
+        <w:numPr>
+          <w:ilvl w:val="0"/>
+          <w:numId w:val="1"/>
+        </w:numPr>
+        <w:spacing w:after="0"/>
+        <w:rPr>
+          <w:rFonts w:ascii="Times New Roman" w:hAnsi="Times New Roman" w:cs="Times New Roman"/>
+          <w:lang w:val="en-SG"/>
+        </w:rPr>
+      </w:pPr>
+      <w:r>
+        <w:rPr>
+          <w:rFonts w:ascii="Times New Roman" w:hAnsi="Times New Roman" w:cs="Times New Roman"/>
+          <w:b/>
+          <w:bCs/>
+          <w:lang w:val="en-SG"/>
+        </w:rPr>
+        <w:t>Upload data nguồn để xử lý thuật toán dữ liệu ms</w:t>
+      </w:r>
+      <w:r>
+        <w:rPr>
+          <w:rFonts w:ascii="Times New Roman" w:hAnsi="Times New Roman" w:cs="Times New Roman"/>
+          <w:lang w:val="en-SG"/>
+        </w:rPr>
+        <w:t>: Đối với các công cụ LLM, "upload data" ở đây thường có nghĩa là đưa dữ liệu vào cửa sổ ngữ cảnh (context window) của mô hình. Tốc độ này rất nhanh, tính bằng mili giây hoặc vài giây cho lượng lớn token, nhưng bị giới hạn bởi kích thước context của mô hình. Với Marimo/Jupyter, nó là tốc độ Python đọc dữ liệu vào bộ nhớ.</w:t>
+      </w:r>
+    </w:p>
+    <w:p>
+      <w:pPr>
+        <w:numPr>
+          <w:ilvl w:val="0"/>
+          <w:numId w:val="1"/>
+        </w:numPr>
+        <w:spacing w:after="0"/>
+        <w:rPr>
+          <w:rFonts w:ascii="Times New Roman" w:hAnsi="Times New Roman" w:cs="Times New Roman"/>
+          <w:lang w:val="en-SG"/>
+        </w:rPr>
+      </w:pPr>
+      <w:r>
+        <w:rPr>
+          <w:rFonts w:ascii="Times New Roman" w:hAnsi="Times New Roman" w:cs="Times New Roman"/>
+          <w:b/>
+          <w:bCs/>
+          <w:lang w:val="en-SG"/>
+        </w:rPr>
+        <w:t>Soạn coder python từ ngữ cảnh dài "Long context" ms</w:t>
+      </w:r>
+      <w:r>
+        <w:rPr>
+          <w:rFonts w:ascii="Times New Roman" w:hAnsi="Times New Roman" w:cs="Times New Roman"/>
+          <w:lang w:val="en-SG"/>
+        </w:rPr>
+        <w:t>: Tốc độ sinh code Python dài phụ thuộc vào khả năng xử lý long context của mô hình LLM và hiệu suất của phần cứng.</w:t>
+      </w:r>
+    </w:p>
+    <w:p>
+      <w:pPr>
+        <w:numPr>
+          <w:ilvl w:val="0"/>
+          <w:numId w:val="1"/>
+        </w:numPr>
+        <w:spacing w:after="0"/>
+        <w:rPr>
+          <w:rFonts w:ascii="Times New Roman" w:hAnsi="Times New Roman" w:cs="Times New Roman"/>
+          <w:lang w:val="en-SG"/>
+        </w:rPr>
+      </w:pPr>
+      <w:r>
+        <w:rPr>
+          <w:rFonts w:ascii="Times New Roman" w:hAnsi="Times New Roman" w:cs="Times New Roman"/>
+          <w:b/>
+          <w:bCs/>
+          <w:lang w:val="en-SG"/>
+        </w:rPr>
+        <w:t>SQL/DAX &amp; Debug</w:t>
+      </w:r>
+      <w:r>
+        <w:rPr>
+          <w:rFonts w:ascii="Times New Roman" w:hAnsi="Times New Roman" w:cs="Times New Roman"/>
+          <w:lang w:val="en-SG"/>
+        </w:rPr>
+        <w:t>: Đây là một tác vụ rất chuyên biệt. Hầu hết các công cụ LLM cơ bản chỉ là giao diện hoặc runtime. Khả năng sinh code SQL/DAX chính xác, tối ưu, và dễ kiểm tra (Power BI, Power Query, DAX Visual) phụ thuộc hoàn toàn vào:</w:t>
+      </w:r>
+    </w:p>
+    <w:p>
+      <w:pPr>
+        <w:numPr>
+          <w:ilvl w:val="1"/>
+          <w:numId w:val="1"/>
+        </w:numPr>
+        <w:spacing w:after="0"/>
+        <w:rPr>
+          <w:rFonts w:ascii="Times New Roman" w:hAnsi="Times New Roman" w:cs="Times New Roman"/>
+          <w:lang w:val="en-SG"/>
+        </w:rPr>
+      </w:pPr>
+      <w:r>
+        <w:rPr>
+          <w:rFonts w:ascii="Times New Roman" w:hAnsi="Times New Roman" w:cs="Times New Roman"/>
+          <w:b/>
+          <w:bCs/>
+          <w:lang w:val="en-SG"/>
+        </w:rPr>
+        <w:lastRenderedPageBreak/>
+        <w:t>Mô hình LLM:</w:t>
+      </w:r>
+      <w:r>
+        <w:rPr>
+          <w:rFonts w:ascii="Times New Roman" w:hAnsi="Times New Roman" w:cs="Times New Roman"/>
+          <w:lang w:val="en-SG"/>
+        </w:rPr>
+        <w:t> Cần một mô hình được fine-tune đặc biệt cho code generation, SQL, DAX, hoặc một mô hình base rất mạnh (ví dụ: Llama 3 70B, GPT-4).</w:t>
+      </w:r>
+    </w:p>
+    <w:p>
+      <w:pPr>
+        <w:numPr>
+          <w:ilvl w:val="1"/>
+          <w:numId w:val="1"/>
+        </w:numPr>
+        <w:spacing w:after="0"/>
+        <w:rPr>
+          <w:rFonts w:ascii="Times New Roman" w:hAnsi="Times New Roman" w:cs="Times New Roman"/>
+          <w:lang w:val="en-SG"/>
+        </w:rPr>
+      </w:pPr>
+      <w:r>
+        <w:rPr>
+          <w:rFonts w:ascii="Times New Roman" w:hAnsi="Times New Roman" w:cs="Times New Roman"/>
+          <w:b/>
+          <w:bCs/>
+          <w:lang w:val="en-SG"/>
+        </w:rPr>
+        <w:t>Context:</w:t>
+      </w:r>
+      <w:r>
+        <w:rPr>
+          <w:rFonts w:ascii="Times New Roman" w:hAnsi="Times New Roman" w:cs="Times New Roman"/>
+          <w:lang w:val="en-SG"/>
+        </w:rPr>
+        <w:t> Bạn cung cấp đủ lược đồ cơ sở dữ liệu (schema), ví dụ dữ liệu, hoặc ví dụ query mong muốn.</w:t>
+      </w:r>
+    </w:p>
+    <w:p>
+      <w:pPr>
+        <w:numPr>
+          <w:ilvl w:val="1"/>
+          <w:numId w:val="1"/>
+        </w:numPr>
+        <w:spacing w:after="0"/>
+        <w:rPr>
+          <w:rFonts w:ascii="Times New Roman" w:hAnsi="Times New Roman" w:cs="Times New Roman"/>
+          <w:lang w:val="en-SG"/>
+        </w:rPr>
+      </w:pPr>
+      <w:r>
+        <w:rPr>
+          <w:rFonts w:ascii="Times New Roman" w:hAnsi="Times New Roman" w:cs="Times New Roman"/>
+          <w:b/>
+          <w:bCs/>
+          <w:lang w:val="en-SG"/>
+        </w:rPr>
+        <w:t>RAG:</w:t>
+      </w:r>
+      <w:r>
+        <w:rPr>
+          <w:rFonts w:ascii="Times New Roman" w:hAnsi="Times New Roman" w:cs="Times New Roman"/>
+          <w:lang w:val="en-SG"/>
+        </w:rPr>
+        <w:t> Hệ thống RAG có thể truy xuất các tài liệu hướng dẫn, best practices về SQL/DAX để cung cấp cho LLM.</w:t>
+      </w:r>
+    </w:p>
+    <w:p>
+      <w:pPr>
+        <w:numPr>
+          <w:ilvl w:val="1"/>
+          <w:numId w:val="1"/>
+        </w:numPr>
+        <w:spacing w:after="0"/>
+        <w:rPr>
+          <w:rFonts w:ascii="Times New Roman" w:hAnsi="Times New Roman" w:cs="Times New Roman"/>
+          <w:lang w:val="en-SG"/>
+        </w:rPr>
+      </w:pPr>
+      <w:r>
+        <w:rPr>
+          <w:rFonts w:ascii="Times New Roman" w:hAnsi="Times New Roman" w:cs="Times New Roman"/>
+          <w:b/>
+          <w:bCs/>
+          <w:lang w:val="en-SG"/>
+        </w:rPr>
+        <w:t>Công cụ debug:</w:t>
+      </w:r>
+      <w:r>
+        <w:rPr>
+          <w:rFonts w:ascii="Times New Roman" w:hAnsi="Times New Roman" w:cs="Times New Roman"/>
+          <w:lang w:val="en-SG"/>
+        </w:rPr>
+        <w:t> Hiện tại, hầu hết các công cụ LLM chưa có khả năng debug "nhanh và chính xác" ngay trong giao diện của chúng cho SQL/DAX như một IDE chuyên dụng. Người dùng thường phải copy code sang Power BI/SQL Server Management Studio để kiểm tra.</w:t>
+      </w:r>
+    </w:p>
+    <w:p>
+      <w:pPr>
+        <w:numPr>
+          <w:ilvl w:val="0"/>
+          <w:numId w:val="1"/>
+        </w:numPr>
+        <w:spacing w:after="0"/>
+        <w:rPr>
+          <w:rFonts w:ascii="Times New Roman" w:hAnsi="Times New Roman" w:cs="Times New Roman"/>
+          <w:lang w:val="en-SG"/>
+        </w:rPr>
+      </w:pPr>
+      <w:r>
+        <w:rPr>
+          <w:rFonts w:ascii="Times New Roman" w:hAnsi="Times New Roman" w:cs="Times New Roman"/>
+          <w:b/>
+          <w:bCs/>
+          <w:lang w:val="en-SG"/>
+        </w:rPr>
+        <w:t>Chất lượng trả lời</w:t>
+      </w:r>
+      <w:r>
+        <w:rPr>
+          <w:rFonts w:ascii="Times New Roman" w:hAnsi="Times New Roman" w:cs="Times New Roman"/>
+          <w:lang w:val="en-SG"/>
+        </w:rPr>
+        <w:t>: Yếu tố quan trọng nhất. Một giao diện tốt không làm cho mô hình kém chất lượng trở nên thông minh hơn. RAG (Retrieval Augmented Generation) là kỹ thuật quan trọng để tăng độ chính xác và khả năng cung cấp tham chiếu.</w:t>
+      </w:r>
+    </w:p>
+    <w:p>
+      <w:pPr>
+        <w:spacing w:after="0"/>
+        <w:rPr>
+          <w:rFonts w:ascii="Times New Roman" w:hAnsi="Times New Roman" w:cs="Times New Roman"/>
         </w:rPr>
       </w:pPr>
     </w:p>
@@ -3904,6 +6952,163 @@
     </w:sectPr>
   </w:body>
 </w:document>
+</file>
+
+<file path=word/numbering.xml><?xml version="1.0" encoding="utf-8"?>
+<w:numbering xmlns:wpc="http://schemas.microsoft.com/office/word/2010/wordprocessingCanvas" xmlns:cx="http://schemas.microsoft.com/office/drawing/2014/chartex" xmlns:cx1="http://schemas.microsoft.com/office/drawing/2015/9/8/chartex" xmlns:cx2="http://schemas.microsoft.com/office/drawing/2015/10/21/chartex" xmlns:cx3="http://schemas.microsoft.com/office/drawing/2016/5/9/chartex" xmlns:cx4="http://schemas.microsoft.com/office/drawing/2016/5/10/chartex" xmlns:cx5="http://schemas.microsoft.com/office/drawing/2016/5/11/chartex" xmlns:cx6="http://schemas.microsoft.com/office/drawing/2016/5/12/chartex" xmlns:cx7="http://schemas.microsoft.com/office/drawing/2016/5/13/chartex" xmlns:cx8="http://schemas.microsoft.com/office/drawing/2016/5/14/chartex" xmlns:mc="http://schemas.openxmlformats.org/markup-compatibility/2006" xmlns:aink="http://schemas.microsoft.com/office/drawing/2016/ink" xmlns:am3d="http://schemas.microsoft.com/office/drawing/2017/model3d" xmlns:o="urn:schemas-microsoft-com:office:office" xmlns:oel="http://schemas.microsoft.com/office/2019/extlst" xmlns:r="http://schemas.openxmlformats.org/officeDocument/2006/relationships" xmlns:m="http://schemas.openxmlformats.org/officeDocument/2006/math" xmlns:v="urn:schemas-microsoft-com:vml" xmlns:wp14="http://schemas.microsoft.com/office/word/2010/wordprocessingDrawing" xmlns:wp="http://schemas.openxmlformats.org/drawingml/2006/wordprocessingDrawing" xmlns:w10="urn:schemas-microsoft-com:office:word" xmlns:w="http://schemas.openxmlformats.org/wordprocessingml/2006/main" xmlns:w14="http://schemas.microsoft.com/office/word/2010/wordml" xmlns:w15="http://schemas.microsoft.com/office/word/2012/wordml" xmlns:w16cex="http://schemas.microsoft.com/office/word/2018/wordml/cex" xmlns:w16cid="http://schemas.microsoft.com/office/word/2016/wordml/cid" xmlns:w16="http://schemas.microsoft.com/office/word/2018/wordml" xmlns:w16du="http://schemas.microsoft.com/office/word/2023/wordml/word16du" xmlns:w16sdtdh="http://schemas.microsoft.com/office/word/2020/wordml/sdtdatahash" xmlns:w16sdtfl="http://schemas.microsoft.com/office/word/2024/wordml/sdtformatlock" xmlns:w16se="http://schemas.microsoft.com/office/word/2015/wordml/symex" xmlns:wpg="http://schemas.microsoft.com/office/word/2010/wordprocessingGroup" xmlns:wpi="http://schemas.microsoft.com/office/word/2010/wordprocessingInk" xmlns:wne="http://schemas.microsoft.com/office/word/2006/wordml" xmlns:wps="http://schemas.microsoft.com/office/word/2010/wordprocessingShape" mc:Ignorable="w14 w15 w16se w16cid w16 w16cex w16sdtdh w16sdtfl w16du wp14">
+  <w:abstractNum w:abstractNumId="0" w15:restartNumberingAfterBreak="0">
+    <w:nsid w:val="7DB90852"/>
+    <w:multiLevelType w:val="multilevel"/>
+    <w:tmpl w:val="A25E9E68"/>
+    <w:lvl w:ilvl="0">
+      <w:start w:val="1"/>
+      <w:numFmt w:val="bullet"/>
+      <w:lvlText w:val=""/>
+      <w:lvlJc w:val="left"/>
+      <w:pPr>
+        <w:tabs>
+          <w:tab w:val="num" w:pos="720"/>
+        </w:tabs>
+        <w:ind w:left="720" w:hanging="360"/>
+      </w:pPr>
+      <w:rPr>
+        <w:rFonts w:ascii="Symbol" w:hAnsi="Symbol" w:hint="default"/>
+        <w:sz w:val="20"/>
+      </w:rPr>
+    </w:lvl>
+    <w:lvl w:ilvl="1">
+      <w:start w:val="1"/>
+      <w:numFmt w:val="bullet"/>
+      <w:lvlText w:val="o"/>
+      <w:lvlJc w:val="left"/>
+      <w:pPr>
+        <w:tabs>
+          <w:tab w:val="num" w:pos="1440"/>
+        </w:tabs>
+        <w:ind w:left="1440" w:hanging="360"/>
+      </w:pPr>
+      <w:rPr>
+        <w:rFonts w:ascii="Courier New" w:hAnsi="Courier New" w:hint="default"/>
+        <w:sz w:val="20"/>
+      </w:rPr>
+    </w:lvl>
+    <w:lvl w:ilvl="2" w:tentative="1">
+      <w:start w:val="1"/>
+      <w:numFmt w:val="bullet"/>
+      <w:lvlText w:val=""/>
+      <w:lvlJc w:val="left"/>
+      <w:pPr>
+        <w:tabs>
+          <w:tab w:val="num" w:pos="2160"/>
+        </w:tabs>
+        <w:ind w:left="2160" w:hanging="360"/>
+      </w:pPr>
+      <w:rPr>
+        <w:rFonts w:ascii="Wingdings" w:hAnsi="Wingdings" w:hint="default"/>
+        <w:sz w:val="20"/>
+      </w:rPr>
+    </w:lvl>
+    <w:lvl w:ilvl="3" w:tentative="1">
+      <w:start w:val="1"/>
+      <w:numFmt w:val="bullet"/>
+      <w:lvlText w:val=""/>
+      <w:lvlJc w:val="left"/>
+      <w:pPr>
+        <w:tabs>
+          <w:tab w:val="num" w:pos="2880"/>
+        </w:tabs>
+        <w:ind w:left="2880" w:hanging="360"/>
+      </w:pPr>
+      <w:rPr>
+        <w:rFonts w:ascii="Wingdings" w:hAnsi="Wingdings" w:hint="default"/>
+        <w:sz w:val="20"/>
+      </w:rPr>
+    </w:lvl>
+    <w:lvl w:ilvl="4" w:tentative="1">
+      <w:start w:val="1"/>
+      <w:numFmt w:val="bullet"/>
+      <w:lvlText w:val=""/>
+      <w:lvlJc w:val="left"/>
+      <w:pPr>
+        <w:tabs>
+          <w:tab w:val="num" w:pos="3600"/>
+        </w:tabs>
+        <w:ind w:left="3600" w:hanging="360"/>
+      </w:pPr>
+      <w:rPr>
+        <w:rFonts w:ascii="Wingdings" w:hAnsi="Wingdings" w:hint="default"/>
+        <w:sz w:val="20"/>
+      </w:rPr>
+    </w:lvl>
+    <w:lvl w:ilvl="5" w:tentative="1">
+      <w:start w:val="1"/>
+      <w:numFmt w:val="bullet"/>
+      <w:lvlText w:val=""/>
+      <w:lvlJc w:val="left"/>
+      <w:pPr>
+        <w:tabs>
+          <w:tab w:val="num" w:pos="4320"/>
+        </w:tabs>
+        <w:ind w:left="4320" w:hanging="360"/>
+      </w:pPr>
+      <w:rPr>
+        <w:rFonts w:ascii="Wingdings" w:hAnsi="Wingdings" w:hint="default"/>
+        <w:sz w:val="20"/>
+      </w:rPr>
+    </w:lvl>
+    <w:lvl w:ilvl="6" w:tentative="1">
+      <w:start w:val="1"/>
+      <w:numFmt w:val="bullet"/>
+      <w:lvlText w:val=""/>
+      <w:lvlJc w:val="left"/>
+      <w:pPr>
+        <w:tabs>
+          <w:tab w:val="num" w:pos="5040"/>
+        </w:tabs>
+        <w:ind w:left="5040" w:hanging="360"/>
+      </w:pPr>
+      <w:rPr>
+        <w:rFonts w:ascii="Wingdings" w:hAnsi="Wingdings" w:hint="default"/>
+        <w:sz w:val="20"/>
+      </w:rPr>
+    </w:lvl>
+    <w:lvl w:ilvl="7" w:tentative="1">
+      <w:start w:val="1"/>
+      <w:numFmt w:val="bullet"/>
+      <w:lvlText w:val=""/>
+      <w:lvlJc w:val="left"/>
+      <w:pPr>
+        <w:tabs>
+          <w:tab w:val="num" w:pos="5760"/>
+        </w:tabs>
+        <w:ind w:left="5760" w:hanging="360"/>
+      </w:pPr>
+      <w:rPr>
+        <w:rFonts w:ascii="Wingdings" w:hAnsi="Wingdings" w:hint="default"/>
+        <w:sz w:val="20"/>
+      </w:rPr>
+    </w:lvl>
+    <w:lvl w:ilvl="8" w:tentative="1">
+      <w:start w:val="1"/>
+      <w:numFmt w:val="bullet"/>
+      <w:lvlText w:val=""/>
+      <w:lvlJc w:val="left"/>
+      <w:pPr>
+        <w:tabs>
+          <w:tab w:val="num" w:pos="6480"/>
+        </w:tabs>
+        <w:ind w:left="6480" w:hanging="360"/>
+      </w:pPr>
+      <w:rPr>
+        <w:rFonts w:ascii="Wingdings" w:hAnsi="Wingdings" w:hint="default"/>
+        <w:sz w:val="20"/>
+      </w:rPr>
+    </w:lvl>
+  </w:abstractNum>
+  <w:num w:numId="1" w16cid:durableId="1450012277">
+    <w:abstractNumId w:val="0"/>
+  </w:num>
+</w:numbering>
 </file>
 
 <file path=word/styles.xml><?xml version="1.0" encoding="utf-8"?>
@@ -4513,7 +7718,6 @@
   <w:style w:type="character" w:default="1" w:styleId="Phngmcinhcuaoanvn">
     <w:name w:val="Default Paragraph Font"/>
     <w:uiPriority w:val="1"/>
-    <w:semiHidden/>
     <w:unhideWhenUsed/>
   </w:style>
   <w:style w:type="table" w:default="1" w:styleId="BangThngthng">

</xml_diff>